<commit_message>
updated files for 1ºMS delivery
</commit_message>
<xml_diff>
--- a/Checklist de Controlo de Artefactos.docx
+++ b/Checklist de Controlo de Artefactos.docx
@@ -91,937 +91,119 @@
     <w:tbl>
       <w:tblPr>
         <w:tblStyle w:val="TableGrid"/>
-        <w:tblW w:w="0" w:type="auto"/>
+        <w:tblW w:w="13948" w:type="dxa"/>
         <w:tblLook w:val="04A0" w:firstRow="1" w:lastRow="0" w:firstColumn="1" w:lastColumn="0" w:noHBand="0" w:noVBand="1"/>
       </w:tblPr>
       <w:tblGrid>
         <w:gridCol w:w="4106"/>
         <w:gridCol w:w="2268"/>
-        <w:gridCol w:w="2268"/>
-        <w:gridCol w:w="1559"/>
+        <w:gridCol w:w="1335"/>
+        <w:gridCol w:w="2492"/>
         <w:gridCol w:w="1457"/>
         <w:gridCol w:w="2290"/>
       </w:tblGrid>
       <w:tr>
-        <w:tc>
-          <w:tcPr>
-            <w:tcW w:w="4106" w:type="dxa"/>
-          </w:tcPr>
-          <w:p>
-            <w:r>
-              <w:rPr>
-                <w:b/>
-                <w:bCs/>
-              </w:rPr>
-              <w:t>Nome</w:t>
-            </w:r>
-          </w:p>
-        </w:tc>
-        <w:tc>
-          <w:tcPr>
-            <w:tcW w:w="2268" w:type="dxa"/>
-          </w:tcPr>
-          <w:p>
-            <w:r>
-              <w:rPr>
-                <w:b/>
-                <w:bCs/>
-                <w:color w:val="000000" w:themeColor="text1"/>
-              </w:rPr>
-              <w:t>Descrição</w:t>
-            </w:r>
-            <w:r>
-              <w:rPr>
-                <w:b/>
-                <w:bCs/>
-                <w:color w:val="000000" w:themeColor="text1"/>
-              </w:rPr>
-              <w:t xml:space="preserve"> e Nome do(s) ficheiro(s)</w:t>
-            </w:r>
-          </w:p>
-        </w:tc>
-        <w:tc>
-          <w:tcPr>
-            <w:tcW w:w="2268" w:type="dxa"/>
-          </w:tcPr>
-          <w:p>
-            <w:r>
-              <w:rPr>
-                <w:b/>
-                <w:bCs/>
-              </w:rPr>
-              <w:t>Estado</w:t>
-            </w:r>
-          </w:p>
-        </w:tc>
-        <w:tc>
-          <w:tcPr>
-            <w:tcW w:w="1559" w:type="dxa"/>
-          </w:tcPr>
-          <w:p>
-            <w:r>
-              <w:rPr>
-                <w:b/>
-                <w:bCs/>
-              </w:rPr>
-              <w:t>Autor</w:t>
-            </w:r>
-          </w:p>
-        </w:tc>
-        <w:tc>
-          <w:tcPr>
-            <w:tcW w:w="1457" w:type="dxa"/>
-          </w:tcPr>
-          <w:p>
-            <w:r>
-              <w:rPr>
-                <w:b/>
-                <w:bCs/>
-              </w:rPr>
-              <w:t>Data</w:t>
-            </w:r>
-          </w:p>
-        </w:tc>
-        <w:tc>
-          <w:tcPr>
-            <w:tcW w:w="2290" w:type="dxa"/>
-          </w:tcPr>
-          <w:p>
-            <w:r>
-              <w:rPr>
-                <w:b/>
-                <w:bCs/>
-              </w:rPr>
-              <w:t>Observações</w:t>
-            </w:r>
-          </w:p>
-        </w:tc>
-      </w:tr>
-      <w:tr>
-        <w:tc>
-          <w:tcPr>
-            <w:tcW w:w="4106" w:type="dxa"/>
-          </w:tcPr>
-          <w:p>
-            <w:pPr>
-              <w:rPr>
-                <w:color w:val="215E99" w:themeColor="text2" w:themeTint="BF"/>
-                <w:sz w:val="20"/>
-                <w:szCs w:val="20"/>
-              </w:rPr>
-            </w:pPr>
-            <w:r>
-              <w:rPr>
-                <w:b/>
-                <w:bCs/>
-                <w:color w:val="215E99" w:themeColor="text2" w:themeTint="BF"/>
-                <w:sz w:val="20"/>
-                <w:szCs w:val="20"/>
-              </w:rPr>
-              <w:t>Proposta de Sistema (PS)</w:t>
-            </w:r>
-          </w:p>
-        </w:tc>
-        <w:tc>
-          <w:tcPr>
-            <w:tcW w:w="2268" w:type="dxa"/>
-          </w:tcPr>
-          <w:p/>
-        </w:tc>
-        <w:tc>
-          <w:tcPr>
-            <w:tcW w:w="2268" w:type="dxa"/>
-          </w:tcPr>
-          <w:p/>
-        </w:tc>
-        <w:tc>
-          <w:tcPr>
-            <w:tcW w:w="1559" w:type="dxa"/>
-          </w:tcPr>
-          <w:p/>
-        </w:tc>
-        <w:tc>
-          <w:tcPr>
-            <w:tcW w:w="1457" w:type="dxa"/>
-          </w:tcPr>
-          <w:p/>
-        </w:tc>
-        <w:tc>
-          <w:tcPr>
-            <w:tcW w:w="2290" w:type="dxa"/>
-          </w:tcPr>
-          <w:p/>
-        </w:tc>
-      </w:tr>
-      <w:tr>
-        <w:tc>
-          <w:tcPr>
-            <w:tcW w:w="4106" w:type="dxa"/>
-          </w:tcPr>
-          <w:p>
-            <w:pPr>
-              <w:rPr>
-                <w:color w:val="215E99" w:themeColor="text2" w:themeTint="BF"/>
-                <w:sz w:val="20"/>
-                <w:szCs w:val="20"/>
-              </w:rPr>
-            </w:pPr>
-            <w:r>
-              <w:rPr>
-                <w:b/>
-                <w:bCs/>
-                <w:color w:val="215E99" w:themeColor="text2" w:themeTint="BF"/>
-                <w:sz w:val="20"/>
-                <w:szCs w:val="20"/>
-              </w:rPr>
-              <w:t>Declaração de Âmbito (DA)</w:t>
-            </w:r>
-          </w:p>
-        </w:tc>
-        <w:tc>
-          <w:tcPr>
-            <w:tcW w:w="2268" w:type="dxa"/>
-          </w:tcPr>
-          <w:p/>
-        </w:tc>
-        <w:tc>
-          <w:tcPr>
-            <w:tcW w:w="2268" w:type="dxa"/>
-          </w:tcPr>
-          <w:p/>
-        </w:tc>
-        <w:tc>
-          <w:tcPr>
-            <w:tcW w:w="1559" w:type="dxa"/>
-          </w:tcPr>
-          <w:p/>
-        </w:tc>
-        <w:tc>
-          <w:tcPr>
-            <w:tcW w:w="1457" w:type="dxa"/>
-          </w:tcPr>
-          <w:p/>
-        </w:tc>
-        <w:tc>
-          <w:tcPr>
-            <w:tcW w:w="2290" w:type="dxa"/>
-          </w:tcPr>
-          <w:p/>
-        </w:tc>
-      </w:tr>
-      <w:tr>
-        <w:tc>
-          <w:tcPr>
-            <w:tcW w:w="4106" w:type="dxa"/>
-          </w:tcPr>
-          <w:p>
-            <w:pPr>
-              <w:rPr>
-                <w:b/>
-                <w:bCs/>
-                <w:color w:val="215E99" w:themeColor="text2" w:themeTint="BF"/>
-                <w:sz w:val="20"/>
-                <w:szCs w:val="20"/>
-              </w:rPr>
-            </w:pPr>
-            <w:r>
-              <w:rPr>
-                <w:b/>
-                <w:bCs/>
-                <w:color w:val="215E99" w:themeColor="text2" w:themeTint="BF"/>
-                <w:sz w:val="20"/>
-                <w:szCs w:val="20"/>
-              </w:rPr>
-              <w:t>Critérios de Qualidade de Requisitos</w:t>
-            </w:r>
-          </w:p>
-        </w:tc>
-        <w:tc>
-          <w:tcPr>
-            <w:tcW w:w="2268" w:type="dxa"/>
-          </w:tcPr>
-          <w:p/>
-        </w:tc>
-        <w:tc>
-          <w:tcPr>
-            <w:tcW w:w="2268" w:type="dxa"/>
-          </w:tcPr>
-          <w:p/>
-        </w:tc>
-        <w:tc>
-          <w:tcPr>
-            <w:tcW w:w="1559" w:type="dxa"/>
-          </w:tcPr>
-          <w:p/>
-        </w:tc>
-        <w:tc>
-          <w:tcPr>
-            <w:tcW w:w="1457" w:type="dxa"/>
-          </w:tcPr>
-          <w:p/>
-        </w:tc>
-        <w:tc>
-          <w:tcPr>
-            <w:tcW w:w="2290" w:type="dxa"/>
-          </w:tcPr>
-          <w:p/>
-        </w:tc>
-      </w:tr>
-      <w:tr>
-        <w:tc>
-          <w:tcPr>
-            <w:tcW w:w="4106" w:type="dxa"/>
-          </w:tcPr>
-          <w:p>
-            <w:pPr>
-              <w:rPr>
-                <w:b/>
-                <w:bCs/>
-                <w:color w:val="BF4E14" w:themeColor="accent2" w:themeShade="BF"/>
-                <w:sz w:val="20"/>
-                <w:szCs w:val="20"/>
-              </w:rPr>
-            </w:pPr>
-            <w:r>
-              <w:rPr>
-                <w:b/>
-                <w:bCs/>
-                <w:color w:val="BF4E14" w:themeColor="accent2" w:themeShade="BF"/>
-                <w:sz w:val="20"/>
-                <w:szCs w:val="20"/>
-              </w:rPr>
-              <w:t>Plano de Projeto | Elementos de Referência</w:t>
-            </w:r>
-          </w:p>
-          <w:p>
-            <w:pPr>
-              <w:rPr>
-                <w:color w:val="BF4E14" w:themeColor="accent2" w:themeShade="BF"/>
-                <w:sz w:val="20"/>
-                <w:szCs w:val="20"/>
-              </w:rPr>
-            </w:pPr>
-            <w:r>
-              <w:rPr>
-                <w:b/>
-                <w:bCs/>
-                <w:color w:val="BF4E14" w:themeColor="accent2" w:themeShade="BF"/>
-                <w:sz w:val="20"/>
-                <w:szCs w:val="20"/>
-              </w:rPr>
-              <w:t>(intervenientes, papéis …)</w:t>
-            </w:r>
-          </w:p>
-        </w:tc>
-        <w:tc>
-          <w:tcPr>
-            <w:tcW w:w="2268" w:type="dxa"/>
-          </w:tcPr>
-          <w:p/>
-        </w:tc>
-        <w:tc>
-          <w:tcPr>
-            <w:tcW w:w="2268" w:type="dxa"/>
-          </w:tcPr>
-          <w:p/>
-        </w:tc>
-        <w:tc>
-          <w:tcPr>
-            <w:tcW w:w="1559" w:type="dxa"/>
-          </w:tcPr>
-          <w:p/>
-        </w:tc>
-        <w:tc>
-          <w:tcPr>
-            <w:tcW w:w="1457" w:type="dxa"/>
-          </w:tcPr>
-          <w:p/>
-        </w:tc>
-        <w:tc>
-          <w:tcPr>
-            <w:tcW w:w="2290" w:type="dxa"/>
-          </w:tcPr>
-          <w:p/>
-        </w:tc>
-      </w:tr>
-      <w:tr>
-        <w:tc>
-          <w:tcPr>
-            <w:tcW w:w="4106" w:type="dxa"/>
-          </w:tcPr>
-          <w:p>
-            <w:pPr>
-              <w:rPr>
-                <w:b/>
-                <w:bCs/>
-                <w:color w:val="BF4E14" w:themeColor="accent2" w:themeShade="BF"/>
-                <w:sz w:val="20"/>
-                <w:szCs w:val="20"/>
-              </w:rPr>
-            </w:pPr>
-            <w:r>
-              <w:rPr>
-                <w:b/>
-                <w:bCs/>
-                <w:color w:val="BF4E14" w:themeColor="accent2" w:themeShade="BF"/>
-                <w:sz w:val="20"/>
-                <w:szCs w:val="20"/>
-              </w:rPr>
-              <w:t>Plano de Projeto | Elementos de Referência</w:t>
-            </w:r>
-          </w:p>
-          <w:p>
-            <w:pPr>
-              <w:rPr>
-                <w:color w:val="BF4E14" w:themeColor="accent2" w:themeShade="BF"/>
-                <w:sz w:val="20"/>
-                <w:szCs w:val="20"/>
-              </w:rPr>
-            </w:pPr>
-            <w:r>
-              <w:rPr>
-                <w:b/>
-                <w:bCs/>
-                <w:color w:val="BF4E14" w:themeColor="accent2" w:themeShade="BF"/>
-                <w:sz w:val="20"/>
-                <w:szCs w:val="20"/>
-              </w:rPr>
-              <w:t>(regulamento interno)</w:t>
-            </w:r>
-          </w:p>
-        </w:tc>
-        <w:tc>
-          <w:tcPr>
-            <w:tcW w:w="2268" w:type="dxa"/>
-          </w:tcPr>
-          <w:p/>
-        </w:tc>
-        <w:tc>
-          <w:tcPr>
-            <w:tcW w:w="2268" w:type="dxa"/>
-          </w:tcPr>
-          <w:p/>
-        </w:tc>
-        <w:tc>
-          <w:tcPr>
-            <w:tcW w:w="1559" w:type="dxa"/>
-          </w:tcPr>
-          <w:p/>
-        </w:tc>
-        <w:tc>
-          <w:tcPr>
-            <w:tcW w:w="1457" w:type="dxa"/>
-          </w:tcPr>
-          <w:p/>
-        </w:tc>
-        <w:tc>
-          <w:tcPr>
-            <w:tcW w:w="2290" w:type="dxa"/>
-          </w:tcPr>
-          <w:p/>
-        </w:tc>
-      </w:tr>
-      <w:tr>
-        <w:tc>
-          <w:tcPr>
-            <w:tcW w:w="4106" w:type="dxa"/>
-          </w:tcPr>
-          <w:p>
-            <w:pPr>
-              <w:rPr>
-                <w:b/>
-                <w:bCs/>
-                <w:color w:val="BF4E14" w:themeColor="accent2" w:themeShade="BF"/>
-                <w:sz w:val="20"/>
-                <w:szCs w:val="20"/>
-              </w:rPr>
-            </w:pPr>
-            <w:r>
-              <w:rPr>
-                <w:b/>
-                <w:bCs/>
-                <w:color w:val="BF4E14" w:themeColor="accent2" w:themeShade="BF"/>
-                <w:sz w:val="20"/>
-                <w:szCs w:val="20"/>
-              </w:rPr>
-              <w:t>Plano de Projeto | Elementos de Referência</w:t>
-            </w:r>
-          </w:p>
-          <w:p>
-            <w:pPr>
-              <w:rPr>
-                <w:b/>
-                <w:bCs/>
-                <w:color w:val="BF4E14" w:themeColor="accent2" w:themeShade="BF"/>
-                <w:sz w:val="20"/>
-                <w:szCs w:val="20"/>
-              </w:rPr>
-            </w:pPr>
-            <w:r>
-              <w:rPr>
-                <w:b/>
-                <w:bCs/>
-                <w:color w:val="BF4E14" w:themeColor="accent2" w:themeShade="BF"/>
-                <w:sz w:val="20"/>
-                <w:szCs w:val="20"/>
-              </w:rPr>
-              <w:t>(regras de avaliação interna)</w:t>
-            </w:r>
-          </w:p>
-        </w:tc>
-        <w:tc>
-          <w:tcPr>
-            <w:tcW w:w="2268" w:type="dxa"/>
-          </w:tcPr>
-          <w:p/>
-        </w:tc>
-        <w:tc>
-          <w:tcPr>
-            <w:tcW w:w="2268" w:type="dxa"/>
-          </w:tcPr>
-          <w:p/>
-        </w:tc>
-        <w:tc>
-          <w:tcPr>
-            <w:tcW w:w="1559" w:type="dxa"/>
-          </w:tcPr>
-          <w:p/>
-        </w:tc>
-        <w:tc>
-          <w:tcPr>
-            <w:tcW w:w="1457" w:type="dxa"/>
-          </w:tcPr>
-          <w:p/>
-        </w:tc>
-        <w:tc>
-          <w:tcPr>
-            <w:tcW w:w="2290" w:type="dxa"/>
-          </w:tcPr>
-          <w:p/>
-        </w:tc>
-      </w:tr>
-      <w:tr>
-        <w:tc>
-          <w:tcPr>
-            <w:tcW w:w="4106" w:type="dxa"/>
-          </w:tcPr>
-          <w:p>
-            <w:pPr>
-              <w:rPr>
-                <w:b/>
-                <w:bCs/>
-                <w:color w:val="BF4E14" w:themeColor="accent2" w:themeShade="BF"/>
-                <w:sz w:val="20"/>
-                <w:szCs w:val="20"/>
-              </w:rPr>
-            </w:pPr>
-            <w:r>
-              <w:rPr>
-                <w:b/>
-                <w:bCs/>
-                <w:color w:val="BF4E14" w:themeColor="accent2" w:themeShade="BF"/>
-                <w:sz w:val="20"/>
-                <w:szCs w:val="20"/>
-              </w:rPr>
-              <w:t>Plano de Projeto | Elementos de Referência</w:t>
-            </w:r>
-          </w:p>
-          <w:p>
-            <w:pPr>
-              <w:rPr>
-                <w:b/>
-                <w:bCs/>
-                <w:color w:val="BF4E14" w:themeColor="accent2" w:themeShade="BF"/>
-                <w:sz w:val="20"/>
-                <w:szCs w:val="20"/>
-              </w:rPr>
-            </w:pPr>
-            <w:r>
-              <w:rPr>
-                <w:b/>
-                <w:bCs/>
-                <w:color w:val="BF4E14" w:themeColor="accent2" w:themeShade="BF"/>
-                <w:sz w:val="20"/>
-                <w:szCs w:val="20"/>
-              </w:rPr>
-              <w:t>(modelo de cronograma)</w:t>
-            </w:r>
-          </w:p>
-        </w:tc>
-        <w:tc>
-          <w:tcPr>
-            <w:tcW w:w="2268" w:type="dxa"/>
-          </w:tcPr>
-          <w:p/>
-        </w:tc>
-        <w:tc>
-          <w:tcPr>
-            <w:tcW w:w="2268" w:type="dxa"/>
-          </w:tcPr>
-          <w:p/>
-        </w:tc>
-        <w:tc>
-          <w:tcPr>
-            <w:tcW w:w="1559" w:type="dxa"/>
-          </w:tcPr>
-          <w:p/>
-        </w:tc>
-        <w:tc>
-          <w:tcPr>
-            <w:tcW w:w="1457" w:type="dxa"/>
-          </w:tcPr>
-          <w:p/>
-        </w:tc>
-        <w:tc>
-          <w:tcPr>
-            <w:tcW w:w="2290" w:type="dxa"/>
-          </w:tcPr>
-          <w:p/>
-        </w:tc>
-      </w:tr>
-      <w:tr>
-        <w:tc>
-          <w:tcPr>
-            <w:tcW w:w="4106" w:type="dxa"/>
-          </w:tcPr>
-          <w:p>
-            <w:pPr>
-              <w:rPr>
-                <w:b/>
-                <w:bCs/>
-                <w:color w:val="BF4E14" w:themeColor="accent2" w:themeShade="BF"/>
-                <w:sz w:val="20"/>
-                <w:szCs w:val="20"/>
-              </w:rPr>
-            </w:pPr>
-            <w:r>
-              <w:rPr>
-                <w:b/>
-                <w:bCs/>
-                <w:color w:val="BF4E14" w:themeColor="accent2" w:themeShade="BF"/>
-                <w:sz w:val="20"/>
-                <w:szCs w:val="20"/>
-              </w:rPr>
-              <w:t>Plano de Projeto | Elementos de Referência</w:t>
-            </w:r>
-          </w:p>
-          <w:p>
-            <w:pPr>
-              <w:rPr>
-                <w:b/>
-                <w:bCs/>
-                <w:color w:val="BF4E14" w:themeColor="accent2" w:themeShade="BF"/>
-                <w:sz w:val="20"/>
-                <w:szCs w:val="20"/>
-              </w:rPr>
-            </w:pPr>
-            <w:r>
-              <w:rPr>
-                <w:b/>
-                <w:bCs/>
-                <w:color w:val="BF4E14" w:themeColor="accent2" w:themeShade="BF"/>
-                <w:sz w:val="20"/>
-                <w:szCs w:val="20"/>
-              </w:rPr>
-              <w:t>(modelo de convocatória)</w:t>
-            </w:r>
-          </w:p>
-        </w:tc>
-        <w:tc>
-          <w:tcPr>
-            <w:tcW w:w="2268" w:type="dxa"/>
-          </w:tcPr>
-          <w:p/>
-        </w:tc>
-        <w:tc>
-          <w:tcPr>
-            <w:tcW w:w="2268" w:type="dxa"/>
-          </w:tcPr>
-          <w:p/>
-        </w:tc>
-        <w:tc>
-          <w:tcPr>
-            <w:tcW w:w="1559" w:type="dxa"/>
-          </w:tcPr>
-          <w:p/>
-        </w:tc>
-        <w:tc>
-          <w:tcPr>
-            <w:tcW w:w="1457" w:type="dxa"/>
-          </w:tcPr>
-          <w:p/>
-        </w:tc>
-        <w:tc>
-          <w:tcPr>
-            <w:tcW w:w="2290" w:type="dxa"/>
-          </w:tcPr>
-          <w:p/>
-        </w:tc>
-      </w:tr>
-      <w:tr>
-        <w:tc>
-          <w:tcPr>
-            <w:tcW w:w="4106" w:type="dxa"/>
-          </w:tcPr>
-          <w:p>
-            <w:pPr>
-              <w:rPr>
-                <w:b/>
-                <w:bCs/>
-                <w:color w:val="BF4E14" w:themeColor="accent2" w:themeShade="BF"/>
-                <w:sz w:val="20"/>
-                <w:szCs w:val="20"/>
-              </w:rPr>
-            </w:pPr>
-            <w:r>
-              <w:rPr>
-                <w:b/>
-                <w:bCs/>
-                <w:color w:val="BF4E14" w:themeColor="accent2" w:themeShade="BF"/>
-                <w:sz w:val="20"/>
-                <w:szCs w:val="20"/>
-              </w:rPr>
-              <w:t>Plano de Projeto | Elementos de Referência</w:t>
-            </w:r>
-          </w:p>
-          <w:p>
-            <w:pPr>
-              <w:rPr>
-                <w:b/>
-                <w:bCs/>
-                <w:color w:val="BF4E14" w:themeColor="accent2" w:themeShade="BF"/>
-                <w:sz w:val="20"/>
-                <w:szCs w:val="20"/>
-              </w:rPr>
-            </w:pPr>
-            <w:r>
-              <w:rPr>
-                <w:b/>
-                <w:bCs/>
-                <w:color w:val="BF4E14" w:themeColor="accent2" w:themeShade="BF"/>
-                <w:sz w:val="20"/>
-                <w:szCs w:val="20"/>
-              </w:rPr>
-              <w:t>(modelo de ata)</w:t>
-            </w:r>
-          </w:p>
-        </w:tc>
-        <w:tc>
-          <w:tcPr>
-            <w:tcW w:w="2268" w:type="dxa"/>
-          </w:tcPr>
-          <w:p/>
-        </w:tc>
-        <w:tc>
-          <w:tcPr>
-            <w:tcW w:w="2268" w:type="dxa"/>
-          </w:tcPr>
-          <w:p/>
-        </w:tc>
-        <w:tc>
-          <w:tcPr>
-            <w:tcW w:w="1559" w:type="dxa"/>
-          </w:tcPr>
-          <w:p/>
-        </w:tc>
-        <w:tc>
-          <w:tcPr>
-            <w:tcW w:w="1457" w:type="dxa"/>
-          </w:tcPr>
-          <w:p/>
-        </w:tc>
-        <w:tc>
-          <w:tcPr>
-            <w:tcW w:w="2290" w:type="dxa"/>
-          </w:tcPr>
-          <w:p/>
-        </w:tc>
-      </w:tr>
-      <w:tr>
-        <w:tc>
-          <w:tcPr>
-            <w:tcW w:w="4106" w:type="dxa"/>
-          </w:tcPr>
-          <w:p>
-            <w:pPr>
-              <w:rPr>
-                <w:b/>
-                <w:bCs/>
-                <w:color w:val="BF4E14" w:themeColor="accent2" w:themeShade="BF"/>
-                <w:sz w:val="20"/>
-                <w:szCs w:val="20"/>
-              </w:rPr>
-            </w:pPr>
-            <w:r>
-              <w:rPr>
-                <w:b/>
-                <w:bCs/>
-                <w:color w:val="BF4E14" w:themeColor="accent2" w:themeShade="BF"/>
-                <w:sz w:val="20"/>
-                <w:szCs w:val="20"/>
-              </w:rPr>
-              <w:t>Plano de Projeto | Registos de Execução (</w:t>
-            </w:r>
-            <w:r>
-              <w:rPr>
-                <w:b/>
-                <w:bCs/>
-                <w:color w:val="BF4E14" w:themeColor="accent2" w:themeShade="BF"/>
-                <w:sz w:val="20"/>
-                <w:szCs w:val="20"/>
-              </w:rPr>
-              <w:t>estado atual 1ª milestone)</w:t>
-            </w:r>
-          </w:p>
-        </w:tc>
-        <w:tc>
-          <w:tcPr>
-            <w:tcW w:w="2268" w:type="dxa"/>
-          </w:tcPr>
-          <w:p/>
-        </w:tc>
-        <w:tc>
-          <w:tcPr>
-            <w:tcW w:w="2268" w:type="dxa"/>
-          </w:tcPr>
-          <w:p/>
-        </w:tc>
-        <w:tc>
-          <w:tcPr>
-            <w:tcW w:w="1559" w:type="dxa"/>
-          </w:tcPr>
-          <w:p/>
-        </w:tc>
-        <w:tc>
-          <w:tcPr>
-            <w:tcW w:w="1457" w:type="dxa"/>
-          </w:tcPr>
-          <w:p/>
-        </w:tc>
-        <w:tc>
-          <w:tcPr>
-            <w:tcW w:w="2290" w:type="dxa"/>
-          </w:tcPr>
-          <w:p/>
-        </w:tc>
-      </w:tr>
-      <w:tr>
-        <w:tc>
-          <w:tcPr>
-            <w:tcW w:w="4106" w:type="dxa"/>
-          </w:tcPr>
-          <w:p>
-            <w:pPr>
-              <w:rPr>
-                <w:b/>
-                <w:bCs/>
-                <w:color w:val="77206D" w:themeColor="accent5" w:themeShade="BF"/>
-                <w:sz w:val="20"/>
-                <w:szCs w:val="20"/>
-              </w:rPr>
-            </w:pPr>
-            <w:r>
-              <w:rPr>
-                <w:b/>
-                <w:bCs/>
-                <w:color w:val="77206D" w:themeColor="accent5" w:themeShade="BF"/>
-                <w:sz w:val="20"/>
-                <w:szCs w:val="20"/>
-              </w:rPr>
-              <w:t>Checklist de Controlo de Artefactos (CCA) homologado</w:t>
-            </w:r>
-          </w:p>
-        </w:tc>
-        <w:tc>
-          <w:tcPr>
-            <w:tcW w:w="2268" w:type="dxa"/>
-          </w:tcPr>
-          <w:p/>
-        </w:tc>
-        <w:tc>
-          <w:tcPr>
-            <w:tcW w:w="2268" w:type="dxa"/>
-          </w:tcPr>
-          <w:p/>
-        </w:tc>
-        <w:tc>
-          <w:tcPr>
-            <w:tcW w:w="1559" w:type="dxa"/>
-          </w:tcPr>
-          <w:p/>
-        </w:tc>
-        <w:tc>
-          <w:tcPr>
-            <w:tcW w:w="1457" w:type="dxa"/>
-          </w:tcPr>
-          <w:p/>
-        </w:tc>
-        <w:tc>
-          <w:tcPr>
-            <w:tcW w:w="2290" w:type="dxa"/>
-          </w:tcPr>
-          <w:p/>
-        </w:tc>
-      </w:tr>
-      <w:tr>
         <w:trPr>
           <w:trHeight w:val="300"/>
         </w:trPr>
         <w:tc>
           <w:tcPr>
             <w:tcW w:w="4106" w:type="dxa"/>
-          </w:tcPr>
-          <w:p>
-            <w:pPr>
-              <w:rPr>
-                <w:b/>
-                <w:bCs/>
-                <w:color w:val="77206D" w:themeColor="accent5" w:themeShade="BF"/>
-                <w:sz w:val="20"/>
-                <w:szCs w:val="20"/>
-              </w:rPr>
-            </w:pPr>
-            <w:r>
-              <w:rPr>
-                <w:b/>
-                <w:bCs/>
-                <w:color w:val="77206D" w:themeColor="accent5" w:themeShade="BF"/>
-                <w:sz w:val="20"/>
-                <w:szCs w:val="20"/>
-              </w:rPr>
-              <w:t>Cronograma</w:t>
+            <w:tcMar/>
+          </w:tcPr>
+          <w:p>
+            <w:r>
+              <w:rPr>
+                <w:b/>
+                <w:bCs/>
+              </w:rPr>
+              <w:t>Nome</w:t>
             </w:r>
           </w:p>
         </w:tc>
         <w:tc>
           <w:tcPr>
             <w:tcW w:w="2268" w:type="dxa"/>
-          </w:tcPr>
-          <w:p/>
-        </w:tc>
-        <w:tc>
-          <w:tcPr>
-            <w:tcW w:w="2268" w:type="dxa"/>
-          </w:tcPr>
-          <w:p/>
-        </w:tc>
-        <w:tc>
-          <w:tcPr>
-            <w:tcW w:w="1559" w:type="dxa"/>
-          </w:tcPr>
-          <w:p/>
+            <w:tcMar/>
+          </w:tcPr>
+          <w:p>
+            <w:r>
+              <w:rPr>
+                <w:b/>
+                <w:bCs/>
+                <w:color w:val="000000" w:themeColor="text1"/>
+              </w:rPr>
+              <w:t>Descrição</w:t>
+            </w:r>
+            <w:r>
+              <w:rPr>
+                <w:b/>
+                <w:bCs/>
+                <w:color w:val="000000" w:themeColor="text1"/>
+              </w:rPr>
+              <w:t xml:space="preserve"> e Nome do(s) ficheiro(s)</w:t>
+            </w:r>
+          </w:p>
+        </w:tc>
+        <w:tc>
+          <w:tcPr>
+            <w:tcW w:w="1335" w:type="dxa"/>
+            <w:tcMar/>
+          </w:tcPr>
+          <w:p>
+            <w:r>
+              <w:rPr>
+                <w:b/>
+                <w:bCs/>
+              </w:rPr>
+              <w:t>Estado</w:t>
+            </w:r>
+          </w:p>
+        </w:tc>
+        <w:tc>
+          <w:tcPr>
+            <w:tcW w:w="2492" w:type="dxa"/>
+            <w:tcMar/>
+          </w:tcPr>
+          <w:p>
+            <w:r>
+              <w:rPr>
+                <w:b/>
+                <w:bCs/>
+              </w:rPr>
+              <w:t>Autor</w:t>
+            </w:r>
+          </w:p>
         </w:tc>
         <w:tc>
           <w:tcPr>
             <w:tcW w:w="1457" w:type="dxa"/>
-          </w:tcPr>
-          <w:p/>
+            <w:tcMar/>
+          </w:tcPr>
+          <w:p>
+            <w:r>
+              <w:rPr>
+                <w:b/>
+                <w:bCs/>
+              </w:rPr>
+              <w:t>Data</w:t>
+            </w:r>
+          </w:p>
         </w:tc>
         <w:tc>
           <w:tcPr>
             <w:tcW w:w="2290" w:type="dxa"/>
-          </w:tcPr>
-          <w:p/>
+            <w:tcMar/>
+          </w:tcPr>
+          <w:p>
+            <w:r>
+              <w:rPr>
+                <w:b/>
+                <w:bCs/>
+              </w:rPr>
+              <w:t>Observações</w:t>
+            </w:r>
+          </w:p>
         </w:tc>
       </w:tr>
       <w:tr>
@@ -1031,6 +213,1370 @@
         <w:tc>
           <w:tcPr>
             <w:tcW w:w="4106" w:type="dxa"/>
+            <w:tcMar/>
+          </w:tcPr>
+          <w:p>
+            <w:pPr>
+              <w:rPr>
+                <w:color w:val="215E99" w:themeColor="text2" w:themeTint="BF"/>
+                <w:sz w:val="20"/>
+                <w:szCs w:val="20"/>
+              </w:rPr>
+            </w:pPr>
+            <w:r>
+              <w:rPr>
+                <w:b/>
+                <w:bCs/>
+                <w:color w:val="215E99" w:themeColor="text2" w:themeTint="BF"/>
+                <w:sz w:val="20"/>
+                <w:szCs w:val="20"/>
+              </w:rPr>
+              <w:t>Proposta de Sistema (PS)</w:t>
+            </w:r>
+          </w:p>
+        </w:tc>
+        <w:tc>
+          <w:tcPr>
+            <w:tcW w:w="2268" w:type="dxa"/>
+            <w:tcMar/>
+          </w:tcPr>
+          <w:p>
+            <w:r>
+              <w:rPr/>
+              <w:t>Explicação da ideia do sistema</w:t>
+            </w:r>
+          </w:p>
+        </w:tc>
+        <w:tc>
+          <w:tcPr>
+            <w:tcW w:w="1335" w:type="dxa"/>
+            <w:tcMar/>
+          </w:tcPr>
+          <w:p>
+            <w:pPr>
+              <w:pStyle w:val="Normal"/>
+              <w:suppressLineNumbers w:val="0"/>
+              <w:bidi w:val="0"/>
+              <w:spacing w:before="0" w:beforeAutospacing="off" w:after="0" w:afterAutospacing="off" w:line="240" w:lineRule="auto"/>
+              <w:ind w:left="0" w:right="0"/>
+              <w:jc w:val="left"/>
+            </w:pPr>
+            <w:r>
+              <w:rPr/>
+              <w:t>Concluído</w:t>
+            </w:r>
+          </w:p>
+        </w:tc>
+        <w:tc>
+          <w:tcPr>
+            <w:tcW w:w="2492" w:type="dxa"/>
+            <w:tcMar/>
+          </w:tcPr>
+          <w:p>
+            <w:r>
+              <w:rPr/>
+              <w:t>Sofia Vaz, Cristiana Pinheiro</w:t>
+            </w:r>
+          </w:p>
+        </w:tc>
+        <w:tc>
+          <w:tcPr>
+            <w:tcW w:w="1457" w:type="dxa"/>
+            <w:tcMar/>
+          </w:tcPr>
+          <w:p>
+            <w:r>
+              <w:rPr/>
+              <w:t>2</w:t>
+            </w:r>
+            <w:r>
+              <w:rPr/>
+              <w:t>4</w:t>
+            </w:r>
+            <w:r>
+              <w:rPr/>
+              <w:t>/09/2025</w:t>
+            </w:r>
+          </w:p>
+        </w:tc>
+        <w:tc>
+          <w:tcPr>
+            <w:tcW w:w="2290" w:type="dxa"/>
+            <w:tcMar/>
+          </w:tcPr>
+          <w:p>
+            <w:r>
+              <w:rPr/>
+              <w:t>Proposta de Sistema.pdf</w:t>
+            </w:r>
+          </w:p>
+        </w:tc>
+      </w:tr>
+      <w:tr>
+        <w:trPr>
+          <w:trHeight w:val="300"/>
+        </w:trPr>
+        <w:tc>
+          <w:tcPr>
+            <w:tcW w:w="4106" w:type="dxa"/>
+            <w:tcMar/>
+          </w:tcPr>
+          <w:p>
+            <w:pPr>
+              <w:rPr>
+                <w:color w:val="215E99" w:themeColor="text2" w:themeTint="BF"/>
+                <w:sz w:val="20"/>
+                <w:szCs w:val="20"/>
+              </w:rPr>
+            </w:pPr>
+            <w:r>
+              <w:rPr>
+                <w:b/>
+                <w:bCs/>
+                <w:color w:val="215E99" w:themeColor="text2" w:themeTint="BF"/>
+                <w:sz w:val="20"/>
+                <w:szCs w:val="20"/>
+              </w:rPr>
+              <w:t>Declaração de Âmbito (DA)</w:t>
+            </w:r>
+          </w:p>
+        </w:tc>
+        <w:tc>
+          <w:tcPr>
+            <w:tcW w:w="2268" w:type="dxa"/>
+            <w:tcMar/>
+          </w:tcPr>
+          <w:p>
+            <w:r>
+              <w:rPr/>
+              <w:t xml:space="preserve">Âmbito do sistema que se irá desenvolver </w:t>
+            </w:r>
+          </w:p>
+        </w:tc>
+        <w:tc>
+          <w:tcPr>
+            <w:tcW w:w="1335" w:type="dxa"/>
+            <w:tcMar/>
+          </w:tcPr>
+          <w:p>
+            <w:pPr>
+              <w:pStyle w:val="Normal"/>
+              <w:suppressLineNumbers w:val="0"/>
+              <w:bidi w:val="0"/>
+            </w:pPr>
+            <w:r>
+              <w:rPr/>
+              <w:t>Concluído</w:t>
+            </w:r>
+          </w:p>
+        </w:tc>
+        <w:tc>
+          <w:tcPr>
+            <w:tcW w:w="2492" w:type="dxa"/>
+            <w:tcMar/>
+          </w:tcPr>
+          <w:p>
+            <w:r>
+              <w:rPr/>
+              <w:t>Sofia Vaz, Rui Araújo</w:t>
+            </w:r>
+          </w:p>
+        </w:tc>
+        <w:tc>
+          <w:tcPr>
+            <w:tcW w:w="1457" w:type="dxa"/>
+            <w:tcMar/>
+          </w:tcPr>
+          <w:p>
+            <w:r>
+              <w:rPr/>
+              <w:t>2</w:t>
+            </w:r>
+            <w:r>
+              <w:rPr/>
+              <w:t>4</w:t>
+            </w:r>
+            <w:r>
+              <w:rPr/>
+              <w:t>/09/2025</w:t>
+            </w:r>
+          </w:p>
+        </w:tc>
+        <w:tc>
+          <w:tcPr>
+            <w:tcW w:w="2290" w:type="dxa"/>
+            <w:tcMar/>
+          </w:tcPr>
+          <w:p>
+            <w:r>
+              <w:rPr/>
+              <w:t>Declaração do Âmbito</w:t>
+            </w:r>
+            <w:r>
+              <w:rPr/>
+              <w:t>.pd</w:t>
+            </w:r>
+            <w:r>
+              <w:rPr/>
+              <w:t>f</w:t>
+            </w:r>
+          </w:p>
+          <w:p/>
+        </w:tc>
+      </w:tr>
+      <w:tr>
+        <w:trPr>
+          <w:trHeight w:val="300"/>
+        </w:trPr>
+        <w:tc>
+          <w:tcPr>
+            <w:tcW w:w="4106" w:type="dxa"/>
+            <w:tcMar/>
+          </w:tcPr>
+          <w:p>
+            <w:pPr>
+              <w:rPr>
+                <w:b/>
+                <w:bCs/>
+                <w:color w:val="215E99" w:themeColor="text2" w:themeTint="BF"/>
+                <w:sz w:val="20"/>
+                <w:szCs w:val="20"/>
+              </w:rPr>
+            </w:pPr>
+            <w:r>
+              <w:rPr>
+                <w:b/>
+                <w:bCs/>
+                <w:color w:val="215E99" w:themeColor="text2" w:themeTint="BF"/>
+                <w:sz w:val="20"/>
+                <w:szCs w:val="20"/>
+              </w:rPr>
+              <w:t>Critérios de Qualidade de Requisitos</w:t>
+            </w:r>
+          </w:p>
+        </w:tc>
+        <w:tc>
+          <w:tcPr>
+            <w:tcW w:w="2268" w:type="dxa"/>
+            <w:tcMar/>
+          </w:tcPr>
+          <w:p>
+            <w:r>
+              <w:rPr/>
+              <w:t>Critérios para um requisito ser aceitável</w:t>
+            </w:r>
+          </w:p>
+        </w:tc>
+        <w:tc>
+          <w:tcPr>
+            <w:tcW w:w="1335" w:type="dxa"/>
+            <w:tcMar/>
+          </w:tcPr>
+          <w:p>
+            <w:pPr>
+              <w:pStyle w:val="Normal"/>
+              <w:suppressLineNumbers w:val="0"/>
+              <w:bidi w:val="0"/>
+            </w:pPr>
+            <w:r>
+              <w:rPr/>
+              <w:t>Concluído</w:t>
+            </w:r>
+          </w:p>
+        </w:tc>
+        <w:tc>
+          <w:tcPr>
+            <w:tcW w:w="2492" w:type="dxa"/>
+            <w:tcMar/>
+          </w:tcPr>
+          <w:p>
+            <w:r>
+              <w:rPr/>
+              <w:t>Joel Pinto</w:t>
+            </w:r>
+          </w:p>
+        </w:tc>
+        <w:tc>
+          <w:tcPr>
+            <w:tcW w:w="1457" w:type="dxa"/>
+            <w:tcMar/>
+          </w:tcPr>
+          <w:p>
+            <w:r>
+              <w:rPr/>
+              <w:t>2</w:t>
+            </w:r>
+            <w:r>
+              <w:rPr/>
+              <w:t>4</w:t>
+            </w:r>
+            <w:r>
+              <w:rPr/>
+              <w:t>/09/2025</w:t>
+            </w:r>
+          </w:p>
+        </w:tc>
+        <w:tc>
+          <w:tcPr>
+            <w:tcW w:w="2290" w:type="dxa"/>
+            <w:tcMar/>
+          </w:tcPr>
+          <w:p>
+            <w:r>
+              <w:rPr/>
+              <w:t>Critérios de Qualidade de Requisitos.pdf</w:t>
+            </w:r>
+          </w:p>
+        </w:tc>
+      </w:tr>
+      <w:tr>
+        <w:trPr>
+          <w:trHeight w:val="300"/>
+        </w:trPr>
+        <w:tc>
+          <w:tcPr>
+            <w:tcW w:w="4106" w:type="dxa"/>
+            <w:tcMar/>
+          </w:tcPr>
+          <w:p>
+            <w:pPr>
+              <w:rPr>
+                <w:b/>
+                <w:bCs/>
+                <w:color w:val="BF4E14" w:themeColor="accent2" w:themeShade="BF"/>
+                <w:sz w:val="20"/>
+                <w:szCs w:val="20"/>
+              </w:rPr>
+            </w:pPr>
+            <w:r>
+              <w:rPr>
+                <w:b/>
+                <w:bCs/>
+                <w:color w:val="BF4E14" w:themeColor="accent2" w:themeShade="BF"/>
+                <w:sz w:val="20"/>
+                <w:szCs w:val="20"/>
+              </w:rPr>
+              <w:t>Plano de Projeto | Elementos de Referência</w:t>
+            </w:r>
+          </w:p>
+          <w:p>
+            <w:pPr>
+              <w:rPr>
+                <w:color w:val="BF4E14" w:themeColor="accent2" w:themeShade="BF"/>
+                <w:sz w:val="20"/>
+                <w:szCs w:val="20"/>
+              </w:rPr>
+            </w:pPr>
+            <w:r>
+              <w:rPr>
+                <w:b/>
+                <w:bCs/>
+                <w:color w:val="BF4E14" w:themeColor="accent2" w:themeShade="BF"/>
+                <w:sz w:val="20"/>
+                <w:szCs w:val="20"/>
+              </w:rPr>
+              <w:t>(intervenientes, papéis …)</w:t>
+            </w:r>
+          </w:p>
+        </w:tc>
+        <w:tc>
+          <w:tcPr>
+            <w:tcW w:w="2268" w:type="dxa"/>
+            <w:tcMar/>
+          </w:tcPr>
+          <w:p>
+            <w:r>
+              <w:rPr/>
+              <w:t>Dados gerais da equipa e objetivos</w:t>
+            </w:r>
+          </w:p>
+        </w:tc>
+        <w:tc>
+          <w:tcPr>
+            <w:tcW w:w="1335" w:type="dxa"/>
+            <w:tcMar/>
+          </w:tcPr>
+          <w:p>
+            <w:pPr>
+              <w:pStyle w:val="Normal"/>
+              <w:suppressLineNumbers w:val="0"/>
+              <w:bidi w:val="0"/>
+            </w:pPr>
+            <w:r>
+              <w:rPr/>
+              <w:t>Concluído</w:t>
+            </w:r>
+          </w:p>
+        </w:tc>
+        <w:tc>
+          <w:tcPr>
+            <w:tcW w:w="2492" w:type="dxa"/>
+            <w:tcMar/>
+          </w:tcPr>
+          <w:p>
+            <w:r>
+              <w:rPr/>
+              <w:t>Cristiana Pinheiro, Rui Araújo</w:t>
+            </w:r>
+          </w:p>
+        </w:tc>
+        <w:tc>
+          <w:tcPr>
+            <w:tcW w:w="1457" w:type="dxa"/>
+            <w:tcMar/>
+          </w:tcPr>
+          <w:p>
+            <w:r>
+              <w:rPr/>
+              <w:t>25/09/2025</w:t>
+            </w:r>
+          </w:p>
+        </w:tc>
+        <w:tc>
+          <w:tcPr>
+            <w:tcW w:w="2290" w:type="dxa"/>
+            <w:tcMar/>
+          </w:tcPr>
+          <w:p>
+            <w:r>
+              <w:rPr/>
+              <w:t>Plano</w:t>
+            </w:r>
+            <w:r>
+              <w:rPr/>
+              <w:t xml:space="preserve"> de</w:t>
+            </w:r>
+            <w:r>
+              <w:rPr/>
+              <w:t xml:space="preserve"> Projeto.pdf</w:t>
+            </w:r>
+          </w:p>
+        </w:tc>
+      </w:tr>
+      <w:tr>
+        <w:trPr>
+          <w:trHeight w:val="300"/>
+        </w:trPr>
+        <w:tc>
+          <w:tcPr>
+            <w:tcW w:w="4106" w:type="dxa"/>
+            <w:tcMar/>
+          </w:tcPr>
+          <w:p>
+            <w:pPr>
+              <w:rPr>
+                <w:b/>
+                <w:bCs/>
+                <w:color w:val="BF4E14" w:themeColor="accent2" w:themeShade="BF"/>
+                <w:sz w:val="20"/>
+                <w:szCs w:val="20"/>
+              </w:rPr>
+            </w:pPr>
+            <w:r>
+              <w:rPr>
+                <w:b/>
+                <w:bCs/>
+                <w:color w:val="BF4E14" w:themeColor="accent2" w:themeShade="BF"/>
+                <w:sz w:val="20"/>
+                <w:szCs w:val="20"/>
+              </w:rPr>
+              <w:t>Plano de Projeto | Elementos de Referência</w:t>
+            </w:r>
+          </w:p>
+          <w:p>
+            <w:pPr>
+              <w:rPr>
+                <w:color w:val="BF4E14" w:themeColor="accent2" w:themeShade="BF"/>
+                <w:sz w:val="20"/>
+                <w:szCs w:val="20"/>
+              </w:rPr>
+            </w:pPr>
+            <w:r>
+              <w:rPr>
+                <w:b/>
+                <w:bCs/>
+                <w:color w:val="BF4E14" w:themeColor="accent2" w:themeShade="BF"/>
+                <w:sz w:val="20"/>
+                <w:szCs w:val="20"/>
+              </w:rPr>
+              <w:t>(regulamento interno)</w:t>
+            </w:r>
+          </w:p>
+        </w:tc>
+        <w:tc>
+          <w:tcPr>
+            <w:tcW w:w="2268" w:type="dxa"/>
+            <w:tcMar/>
+          </w:tcPr>
+          <w:p>
+            <w:r>
+              <w:rPr/>
+              <w:t>Funcionamento</w:t>
+            </w:r>
+            <w:r>
+              <w:rPr/>
+              <w:t xml:space="preserve"> </w:t>
+            </w:r>
+            <w:r>
+              <w:rPr/>
+              <w:t>intern</w:t>
+            </w:r>
+            <w:r>
+              <w:rPr/>
+              <w:t>o</w:t>
+            </w:r>
+            <w:r>
+              <w:rPr/>
+              <w:t xml:space="preserve"> da equipa e</w:t>
+            </w:r>
+            <w:r>
+              <w:rPr/>
+              <w:t xml:space="preserve"> </w:t>
+            </w:r>
+            <w:r>
+              <w:rPr/>
+              <w:t>normas</w:t>
+            </w:r>
+            <w:r>
+              <w:rPr/>
+              <w:t xml:space="preserve"> </w:t>
+            </w:r>
+            <w:r>
+              <w:rPr/>
+              <w:t>de</w:t>
+            </w:r>
+            <w:r>
+              <w:rPr/>
+              <w:t xml:space="preserve"> desenvolvimento do projeto</w:t>
+            </w:r>
+          </w:p>
+        </w:tc>
+        <w:tc>
+          <w:tcPr>
+            <w:tcW w:w="1335" w:type="dxa"/>
+            <w:tcMar/>
+          </w:tcPr>
+          <w:p>
+            <w:pPr>
+              <w:pStyle w:val="Normal"/>
+              <w:suppressLineNumbers w:val="0"/>
+              <w:bidi w:val="0"/>
+            </w:pPr>
+            <w:r>
+              <w:rPr/>
+              <w:t>Concluído</w:t>
+            </w:r>
+          </w:p>
+        </w:tc>
+        <w:tc>
+          <w:tcPr>
+            <w:tcW w:w="2492" w:type="dxa"/>
+            <w:tcMar/>
+          </w:tcPr>
+          <w:p>
+            <w:r>
+              <w:rPr/>
+              <w:t>Cristiana Pinheiro, Rui Araújo</w:t>
+            </w:r>
+          </w:p>
+        </w:tc>
+        <w:tc>
+          <w:tcPr>
+            <w:tcW w:w="1457" w:type="dxa"/>
+            <w:tcMar/>
+          </w:tcPr>
+          <w:p>
+            <w:r>
+              <w:rPr/>
+              <w:t>25/09/2025</w:t>
+            </w:r>
+          </w:p>
+        </w:tc>
+        <w:tc>
+          <w:tcPr>
+            <w:tcW w:w="2290" w:type="dxa"/>
+            <w:tcMar/>
+          </w:tcPr>
+          <w:p>
+            <w:r>
+              <w:rPr/>
+              <w:t xml:space="preserve">Plano </w:t>
+            </w:r>
+            <w:r>
+              <w:rPr/>
+              <w:t xml:space="preserve">de </w:t>
+            </w:r>
+            <w:r>
+              <w:rPr/>
+              <w:t>Projeto.pdf</w:t>
+            </w:r>
+          </w:p>
+          <w:p/>
+        </w:tc>
+      </w:tr>
+      <w:tr>
+        <w:trPr>
+          <w:trHeight w:val="300"/>
+        </w:trPr>
+        <w:tc>
+          <w:tcPr>
+            <w:tcW w:w="4106" w:type="dxa"/>
+            <w:tcMar/>
+          </w:tcPr>
+          <w:p>
+            <w:pPr>
+              <w:rPr>
+                <w:b/>
+                <w:bCs/>
+                <w:color w:val="BF4E14" w:themeColor="accent2" w:themeShade="BF"/>
+                <w:sz w:val="20"/>
+                <w:szCs w:val="20"/>
+              </w:rPr>
+            </w:pPr>
+            <w:r>
+              <w:rPr>
+                <w:b/>
+                <w:bCs/>
+                <w:color w:val="BF4E14" w:themeColor="accent2" w:themeShade="BF"/>
+                <w:sz w:val="20"/>
+                <w:szCs w:val="20"/>
+              </w:rPr>
+              <w:t>Plano de Projeto | Elementos de Referência</w:t>
+            </w:r>
+          </w:p>
+          <w:p>
+            <w:pPr>
+              <w:rPr>
+                <w:b/>
+                <w:bCs/>
+                <w:color w:val="BF4E14" w:themeColor="accent2" w:themeShade="BF"/>
+                <w:sz w:val="20"/>
+                <w:szCs w:val="20"/>
+              </w:rPr>
+            </w:pPr>
+            <w:r>
+              <w:rPr>
+                <w:b/>
+                <w:bCs/>
+                <w:color w:val="BF4E14" w:themeColor="accent2" w:themeShade="BF"/>
+                <w:sz w:val="20"/>
+                <w:szCs w:val="20"/>
+              </w:rPr>
+              <w:t>(regras de avaliação interna)</w:t>
+            </w:r>
+          </w:p>
+        </w:tc>
+        <w:tc>
+          <w:tcPr>
+            <w:tcW w:w="2268" w:type="dxa"/>
+            <w:tcMar/>
+          </w:tcPr>
+          <w:p>
+            <w:r>
+              <w:rPr/>
+              <w:t>Plano de como vão ser avaliados os membros da equipa</w:t>
+            </w:r>
+          </w:p>
+        </w:tc>
+        <w:tc>
+          <w:tcPr>
+            <w:tcW w:w="1335" w:type="dxa"/>
+            <w:tcMar/>
+          </w:tcPr>
+          <w:p>
+            <w:pPr>
+              <w:pStyle w:val="Normal"/>
+              <w:suppressLineNumbers w:val="0"/>
+              <w:bidi w:val="0"/>
+            </w:pPr>
+            <w:r>
+              <w:rPr/>
+              <w:t>Concluído</w:t>
+            </w:r>
+          </w:p>
+        </w:tc>
+        <w:tc>
+          <w:tcPr>
+            <w:tcW w:w="2492" w:type="dxa"/>
+            <w:tcMar/>
+          </w:tcPr>
+          <w:p>
+            <w:r>
+              <w:rPr/>
+              <w:t>Joel Pinto</w:t>
+            </w:r>
+          </w:p>
+        </w:tc>
+        <w:tc>
+          <w:tcPr>
+            <w:tcW w:w="1457" w:type="dxa"/>
+            <w:tcMar/>
+          </w:tcPr>
+          <w:p>
+            <w:r>
+              <w:rPr/>
+              <w:t>24/09/2025</w:t>
+            </w:r>
+          </w:p>
+        </w:tc>
+        <w:tc>
+          <w:tcPr>
+            <w:tcW w:w="2290" w:type="dxa"/>
+            <w:tcMar/>
+          </w:tcPr>
+          <w:p>
+            <w:r>
+              <w:rPr/>
+              <w:t xml:space="preserve">Plano </w:t>
+            </w:r>
+            <w:r>
+              <w:rPr/>
+              <w:t xml:space="preserve">de </w:t>
+            </w:r>
+            <w:r>
+              <w:rPr/>
+              <w:t>Projeto.pdf</w:t>
+            </w:r>
+          </w:p>
+          <w:p/>
+        </w:tc>
+      </w:tr>
+      <w:tr>
+        <w:trPr>
+          <w:trHeight w:val="300"/>
+        </w:trPr>
+        <w:tc>
+          <w:tcPr>
+            <w:tcW w:w="4106" w:type="dxa"/>
+            <w:tcMar/>
+          </w:tcPr>
+          <w:p>
+            <w:pPr>
+              <w:rPr>
+                <w:b/>
+                <w:bCs/>
+                <w:color w:val="BF4E14" w:themeColor="accent2" w:themeShade="BF"/>
+                <w:sz w:val="20"/>
+                <w:szCs w:val="20"/>
+              </w:rPr>
+            </w:pPr>
+            <w:r>
+              <w:rPr>
+                <w:b/>
+                <w:bCs/>
+                <w:color w:val="BF4E14" w:themeColor="accent2" w:themeShade="BF"/>
+                <w:sz w:val="20"/>
+                <w:szCs w:val="20"/>
+              </w:rPr>
+              <w:t>Plano de Projeto | Elementos de Referência</w:t>
+            </w:r>
+          </w:p>
+          <w:p>
+            <w:pPr>
+              <w:rPr>
+                <w:b/>
+                <w:bCs/>
+                <w:color w:val="BF4E14" w:themeColor="accent2" w:themeShade="BF"/>
+                <w:sz w:val="20"/>
+                <w:szCs w:val="20"/>
+              </w:rPr>
+            </w:pPr>
+            <w:r>
+              <w:rPr>
+                <w:b/>
+                <w:bCs/>
+                <w:color w:val="BF4E14" w:themeColor="accent2" w:themeShade="BF"/>
+                <w:sz w:val="20"/>
+                <w:szCs w:val="20"/>
+              </w:rPr>
+              <w:t>(modelo de cronograma)</w:t>
+            </w:r>
+          </w:p>
+        </w:tc>
+        <w:tc>
+          <w:tcPr>
+            <w:tcW w:w="2268" w:type="dxa"/>
+            <w:tcMar/>
+          </w:tcPr>
+          <w:p>
+            <w:r>
+              <w:rPr/>
+              <w:t>Como se irá extrair o cronograma</w:t>
+            </w:r>
+          </w:p>
+        </w:tc>
+        <w:tc>
+          <w:tcPr>
+            <w:tcW w:w="1335" w:type="dxa"/>
+            <w:tcMar/>
+          </w:tcPr>
+          <w:p>
+            <w:pPr>
+              <w:pStyle w:val="Normal"/>
+              <w:suppressLineNumbers w:val="0"/>
+              <w:bidi w:val="0"/>
+            </w:pPr>
+            <w:r>
+              <w:rPr/>
+              <w:t>Concluído</w:t>
+            </w:r>
+          </w:p>
+        </w:tc>
+        <w:tc>
+          <w:tcPr>
+            <w:tcW w:w="2492" w:type="dxa"/>
+            <w:tcMar/>
+          </w:tcPr>
+          <w:p>
+            <w:r>
+              <w:rPr/>
+              <w:t>Sofia Vaz</w:t>
+            </w:r>
+          </w:p>
+        </w:tc>
+        <w:tc>
+          <w:tcPr>
+            <w:tcW w:w="1457" w:type="dxa"/>
+            <w:tcMar/>
+          </w:tcPr>
+          <w:p>
+            <w:r>
+              <w:rPr/>
+              <w:t>2</w:t>
+            </w:r>
+            <w:r>
+              <w:rPr/>
+              <w:t>5</w:t>
+            </w:r>
+            <w:r>
+              <w:rPr/>
+              <w:t>/09/2025</w:t>
+            </w:r>
+          </w:p>
+        </w:tc>
+        <w:tc>
+          <w:tcPr>
+            <w:tcW w:w="2290" w:type="dxa"/>
+            <w:tcMar/>
+          </w:tcPr>
+          <w:p>
+            <w:r>
+              <w:rPr/>
+              <w:t xml:space="preserve">Plano </w:t>
+            </w:r>
+            <w:r>
+              <w:rPr/>
+              <w:t xml:space="preserve">de </w:t>
+            </w:r>
+            <w:r>
+              <w:rPr/>
+              <w:t>Projeto</w:t>
+            </w:r>
+            <w:r>
+              <w:rPr/>
+              <w:t>.pdf</w:t>
+            </w:r>
+          </w:p>
+        </w:tc>
+      </w:tr>
+      <w:tr>
+        <w:trPr>
+          <w:trHeight w:val="300"/>
+        </w:trPr>
+        <w:tc>
+          <w:tcPr>
+            <w:tcW w:w="4106" w:type="dxa"/>
+            <w:tcMar/>
+          </w:tcPr>
+          <w:p>
+            <w:pPr>
+              <w:rPr>
+                <w:b/>
+                <w:bCs/>
+                <w:color w:val="BF4E14" w:themeColor="accent2" w:themeShade="BF"/>
+                <w:sz w:val="20"/>
+                <w:szCs w:val="20"/>
+              </w:rPr>
+            </w:pPr>
+            <w:r>
+              <w:rPr>
+                <w:b/>
+                <w:bCs/>
+                <w:color w:val="BF4E14" w:themeColor="accent2" w:themeShade="BF"/>
+                <w:sz w:val="20"/>
+                <w:szCs w:val="20"/>
+              </w:rPr>
+              <w:t>Plano de Projeto | Elementos de Referência</w:t>
+            </w:r>
+          </w:p>
+          <w:p>
+            <w:pPr>
+              <w:rPr>
+                <w:b/>
+                <w:bCs/>
+                <w:color w:val="BF4E14" w:themeColor="accent2" w:themeShade="BF"/>
+                <w:sz w:val="20"/>
+                <w:szCs w:val="20"/>
+              </w:rPr>
+            </w:pPr>
+            <w:r>
+              <w:rPr>
+                <w:b/>
+                <w:bCs/>
+                <w:color w:val="BF4E14" w:themeColor="accent2" w:themeShade="BF"/>
+                <w:sz w:val="20"/>
+                <w:szCs w:val="20"/>
+              </w:rPr>
+              <w:t>(modelo de convocatória)</w:t>
+            </w:r>
+          </w:p>
+        </w:tc>
+        <w:tc>
+          <w:tcPr>
+            <w:tcW w:w="2268" w:type="dxa"/>
+            <w:tcMar/>
+          </w:tcPr>
+          <w:p>
+            <w:r>
+              <w:rPr/>
+              <w:t>Modelo a seguir para todas as convocatórias de reunião</w:t>
+            </w:r>
+          </w:p>
+        </w:tc>
+        <w:tc>
+          <w:tcPr>
+            <w:tcW w:w="1335" w:type="dxa"/>
+            <w:tcMar/>
+          </w:tcPr>
+          <w:p>
+            <w:pPr>
+              <w:pStyle w:val="Normal"/>
+              <w:suppressLineNumbers w:val="0"/>
+              <w:bidi w:val="0"/>
+            </w:pPr>
+            <w:r>
+              <w:rPr/>
+              <w:t>Concluído</w:t>
+            </w:r>
+          </w:p>
+        </w:tc>
+        <w:tc>
+          <w:tcPr>
+            <w:tcW w:w="2492" w:type="dxa"/>
+            <w:tcMar/>
+          </w:tcPr>
+          <w:p>
+            <w:r>
+              <w:rPr/>
+              <w:t>Sofia Vaz</w:t>
+            </w:r>
+          </w:p>
+        </w:tc>
+        <w:tc>
+          <w:tcPr>
+            <w:tcW w:w="1457" w:type="dxa"/>
+            <w:tcMar/>
+          </w:tcPr>
+          <w:p>
+            <w:r>
+              <w:rPr/>
+              <w:t>23/09/2025</w:t>
+            </w:r>
+          </w:p>
+        </w:tc>
+        <w:tc>
+          <w:tcPr>
+            <w:tcW w:w="2290" w:type="dxa"/>
+            <w:tcMar/>
+          </w:tcPr>
+          <w:p>
+            <w:r>
+              <w:rPr/>
+              <w:t>Te</w:t>
+            </w:r>
+            <w:r>
+              <w:rPr/>
+              <w:t>mplates/</w:t>
+            </w:r>
+            <w:r>
+              <w:rPr/>
+              <w:t>Convocat</w:t>
+            </w:r>
+            <w:r>
+              <w:rPr/>
+              <w:t>ória_</w:t>
+            </w:r>
+            <w:r>
+              <w:rPr/>
+              <w:t>T</w:t>
+            </w:r>
+            <w:r>
+              <w:rPr/>
+              <w:t>emplate.pdf</w:t>
+            </w:r>
+          </w:p>
+        </w:tc>
+      </w:tr>
+      <w:tr>
+        <w:trPr>
+          <w:trHeight w:val="300"/>
+        </w:trPr>
+        <w:tc>
+          <w:tcPr>
+            <w:tcW w:w="4106" w:type="dxa"/>
+            <w:tcMar/>
+          </w:tcPr>
+          <w:p>
+            <w:pPr>
+              <w:rPr>
+                <w:b/>
+                <w:bCs/>
+                <w:color w:val="BF4E14" w:themeColor="accent2" w:themeShade="BF"/>
+                <w:sz w:val="20"/>
+                <w:szCs w:val="20"/>
+              </w:rPr>
+            </w:pPr>
+            <w:r>
+              <w:rPr>
+                <w:b/>
+                <w:bCs/>
+                <w:color w:val="BF4E14" w:themeColor="accent2" w:themeShade="BF"/>
+                <w:sz w:val="20"/>
+                <w:szCs w:val="20"/>
+              </w:rPr>
+              <w:t>Plano de Projeto | Elementos de Referência</w:t>
+            </w:r>
+          </w:p>
+          <w:p>
+            <w:pPr>
+              <w:rPr>
+                <w:b/>
+                <w:bCs/>
+                <w:color w:val="BF4E14" w:themeColor="accent2" w:themeShade="BF"/>
+                <w:sz w:val="20"/>
+                <w:szCs w:val="20"/>
+              </w:rPr>
+            </w:pPr>
+            <w:r>
+              <w:rPr>
+                <w:b/>
+                <w:bCs/>
+                <w:color w:val="BF4E14" w:themeColor="accent2" w:themeShade="BF"/>
+                <w:sz w:val="20"/>
+                <w:szCs w:val="20"/>
+              </w:rPr>
+              <w:t>(modelo de ata)</w:t>
+            </w:r>
+          </w:p>
+        </w:tc>
+        <w:tc>
+          <w:tcPr>
+            <w:tcW w:w="2268" w:type="dxa"/>
+            <w:tcMar/>
+          </w:tcPr>
+          <w:p>
+            <w:r>
+              <w:rPr/>
+              <w:t>Modelo a seguir para todas as atas de reunião</w:t>
+            </w:r>
+          </w:p>
+          <w:p/>
+        </w:tc>
+        <w:tc>
+          <w:tcPr>
+            <w:tcW w:w="1335" w:type="dxa"/>
+            <w:tcMar/>
+          </w:tcPr>
+          <w:p>
+            <w:pPr>
+              <w:pStyle w:val="Normal"/>
+              <w:suppressLineNumbers w:val="0"/>
+              <w:bidi w:val="0"/>
+            </w:pPr>
+            <w:r>
+              <w:rPr/>
+              <w:t>Concluído</w:t>
+            </w:r>
+          </w:p>
+        </w:tc>
+        <w:tc>
+          <w:tcPr>
+            <w:tcW w:w="2492" w:type="dxa"/>
+            <w:tcMar/>
+          </w:tcPr>
+          <w:p>
+            <w:r>
+              <w:rPr/>
+              <w:t>Sofia Vaz</w:t>
+            </w:r>
+          </w:p>
+        </w:tc>
+        <w:tc>
+          <w:tcPr>
+            <w:tcW w:w="1457" w:type="dxa"/>
+            <w:tcMar/>
+          </w:tcPr>
+          <w:p>
+            <w:pPr>
+              <w:pStyle w:val="Normal"/>
+            </w:pPr>
+            <w:r>
+              <w:rPr>
+                <w:rFonts w:ascii="Aptos" w:hAnsi="Aptos" w:eastAsia="Aptos" w:cs="Aptos"/>
+                <w:noProof w:val="0"/>
+                <w:sz w:val="24"/>
+                <w:szCs w:val="24"/>
+                <w:lang w:val="pt-PT"/>
+              </w:rPr>
+              <w:t>23/09/2025</w:t>
+            </w:r>
+          </w:p>
+        </w:tc>
+        <w:tc>
+          <w:tcPr>
+            <w:tcW w:w="2290" w:type="dxa"/>
+            <w:tcMar/>
+          </w:tcPr>
+          <w:p>
+            <w:pPr>
+              <w:pStyle w:val="Normal"/>
+            </w:pPr>
+            <w:r>
+              <w:rPr>
+                <w:rFonts w:ascii="Aptos" w:hAnsi="Aptos" w:eastAsia="Aptos" w:cs="Aptos"/>
+                <w:noProof w:val="0"/>
+                <w:sz w:val="24"/>
+                <w:szCs w:val="24"/>
+                <w:lang w:val="pt-PT"/>
+              </w:rPr>
+              <w:t>Templates/Ata_Template.pdf</w:t>
+            </w:r>
+          </w:p>
+        </w:tc>
+      </w:tr>
+      <w:tr>
+        <w:trPr>
+          <w:trHeight w:val="300"/>
+        </w:trPr>
+        <w:tc>
+          <w:tcPr>
+            <w:tcW w:w="4106" w:type="dxa"/>
+            <w:tcMar/>
+          </w:tcPr>
+          <w:p>
+            <w:pPr>
+              <w:rPr>
+                <w:b/>
+                <w:bCs/>
+                <w:color w:val="BF4E14" w:themeColor="accent2" w:themeShade="BF"/>
+                <w:sz w:val="20"/>
+                <w:szCs w:val="20"/>
+              </w:rPr>
+            </w:pPr>
+            <w:r>
+              <w:rPr>
+                <w:b/>
+                <w:bCs/>
+                <w:color w:val="BF4E14" w:themeColor="accent2" w:themeShade="BF"/>
+                <w:sz w:val="20"/>
+                <w:szCs w:val="20"/>
+              </w:rPr>
+              <w:t>Plano de Projeto | Registos de Execução (</w:t>
+            </w:r>
+            <w:r>
+              <w:rPr>
+                <w:b/>
+                <w:bCs/>
+                <w:color w:val="BF4E14" w:themeColor="accent2" w:themeShade="BF"/>
+                <w:sz w:val="20"/>
+                <w:szCs w:val="20"/>
+              </w:rPr>
+              <w:t>estado atual 1ª milestone)</w:t>
+            </w:r>
+          </w:p>
+        </w:tc>
+        <w:tc>
+          <w:tcPr>
+            <w:tcW w:w="2268" w:type="dxa"/>
+            <w:tcMar/>
+          </w:tcPr>
+          <w:p>
+            <w:r>
+              <w:rPr/>
+              <w:t>Registo das versões dos documentos</w:t>
+            </w:r>
+          </w:p>
+        </w:tc>
+        <w:tc>
+          <w:tcPr>
+            <w:tcW w:w="1335" w:type="dxa"/>
+            <w:tcMar/>
+          </w:tcPr>
+          <w:p>
+            <w:pPr>
+              <w:pStyle w:val="Normal"/>
+              <w:suppressLineNumbers w:val="0"/>
+              <w:bidi w:val="0"/>
+              <w:spacing w:before="0" w:beforeAutospacing="off" w:after="0" w:afterAutospacing="off" w:line="240" w:lineRule="auto"/>
+              <w:ind w:left="0" w:right="0"/>
+              <w:jc w:val="left"/>
+            </w:pPr>
+            <w:r>
+              <w:rPr/>
+              <w:t>Concluído</w:t>
+            </w:r>
+          </w:p>
+        </w:tc>
+        <w:tc>
+          <w:tcPr>
+            <w:tcW w:w="2492" w:type="dxa"/>
+            <w:tcMar/>
+          </w:tcPr>
+          <w:p>
+            <w:pPr>
+              <w:pStyle w:val="Normal"/>
+              <w:suppressLineNumbers w:val="0"/>
+              <w:bidi w:val="0"/>
+              <w:spacing w:before="0" w:beforeAutospacing="off" w:after="0" w:afterAutospacing="off" w:line="240" w:lineRule="auto"/>
+              <w:ind w:left="0" w:right="0"/>
+              <w:jc w:val="left"/>
+            </w:pPr>
+            <w:r>
+              <w:rPr/>
+              <w:t>Sofia Vaz</w:t>
+            </w:r>
+          </w:p>
+        </w:tc>
+        <w:tc>
+          <w:tcPr>
+            <w:tcW w:w="1457" w:type="dxa"/>
+            <w:tcMar/>
+          </w:tcPr>
+          <w:p>
+            <w:r>
+              <w:rPr/>
+              <w:t>25/09/2025</w:t>
+            </w:r>
+          </w:p>
+        </w:tc>
+        <w:tc>
+          <w:tcPr>
+            <w:tcW w:w="2290" w:type="dxa"/>
+            <w:tcMar/>
+          </w:tcPr>
+          <w:p>
+            <w:r>
+              <w:rPr/>
+              <w:t>Registo de Execução.docx</w:t>
+            </w:r>
+          </w:p>
+        </w:tc>
+      </w:tr>
+      <w:tr>
+        <w:trPr>
+          <w:trHeight w:val="300"/>
+        </w:trPr>
+        <w:tc>
+          <w:tcPr>
+            <w:tcW w:w="4106" w:type="dxa"/>
+            <w:tcMar/>
+          </w:tcPr>
+          <w:p>
+            <w:pPr>
+              <w:rPr>
+                <w:b w:val="1"/>
+                <w:bCs w:val="1"/>
+                <w:color w:val="77206D" w:themeColor="accent5" w:themeTint="FF" w:themeShade="BF"/>
+                <w:sz w:val="20"/>
+                <w:szCs w:val="20"/>
+              </w:rPr>
+            </w:pPr>
+            <w:r>
+              <w:rPr>
+                <w:b w:val="1"/>
+                <w:bCs w:val="1"/>
+                <w:color w:val="77206D" w:themeColor="accent5" w:themeTint="FF" w:themeShade="BF"/>
+                <w:sz w:val="20"/>
+                <w:szCs w:val="20"/>
+              </w:rPr>
+              <w:t>Cronograma</w:t>
+            </w:r>
+          </w:p>
+        </w:tc>
+        <w:tc>
+          <w:tcPr>
+            <w:tcW w:w="2268" w:type="dxa"/>
+            <w:tcMar/>
+          </w:tcPr>
+          <w:p>
+            <w:r>
+              <w:rPr/>
+              <w:t>Cronograma com a informação até já obtida</w:t>
+            </w:r>
+          </w:p>
+        </w:tc>
+        <w:tc>
+          <w:tcPr>
+            <w:tcW w:w="1335" w:type="dxa"/>
+            <w:tcMar/>
+          </w:tcPr>
+          <w:p>
+            <w:pPr>
+              <w:pStyle w:val="Normal"/>
+              <w:suppressLineNumbers w:val="0"/>
+              <w:bidi w:val="0"/>
+            </w:pPr>
+            <w:r>
+              <w:rPr/>
+              <w:t>Concluído</w:t>
+            </w:r>
+          </w:p>
+        </w:tc>
+        <w:tc>
+          <w:tcPr>
+            <w:tcW w:w="2492" w:type="dxa"/>
+            <w:tcMar/>
+          </w:tcPr>
+          <w:p>
+            <w:r>
+              <w:rPr/>
+              <w:t>Sofia Vaz</w:t>
+            </w:r>
+          </w:p>
+        </w:tc>
+        <w:tc>
+          <w:tcPr>
+            <w:tcW w:w="1457" w:type="dxa"/>
+            <w:tcMar/>
+          </w:tcPr>
+          <w:p>
+            <w:r>
+              <w:rPr/>
+              <w:t>24/09/2025</w:t>
+            </w:r>
+          </w:p>
+        </w:tc>
+        <w:tc>
+          <w:tcPr>
+            <w:tcW w:w="2290" w:type="dxa"/>
+            <w:tcMar/>
+          </w:tcPr>
+          <w:p>
+            <w:r>
+              <w:rPr/>
+              <w:t>Cronograma.pdf</w:t>
+            </w:r>
+          </w:p>
+        </w:tc>
+      </w:tr>
+      <w:tr>
+        <w:trPr>
+          <w:trHeight w:val="300"/>
+        </w:trPr>
+        <w:tc>
+          <w:tcPr>
+            <w:tcW w:w="4106" w:type="dxa"/>
+            <w:tcMar/>
           </w:tcPr>
           <w:p>
             <w:pPr>
@@ -1050,6 +1596,119 @@
                 <w:sz w:val="20"/>
                 <w:szCs w:val="20"/>
               </w:rPr>
+              <w:t>Checklist de Controlo de Artefactos (CCA) homologado</w:t>
+            </w:r>
+          </w:p>
+        </w:tc>
+        <w:tc>
+          <w:tcPr>
+            <w:tcW w:w="2268" w:type="dxa"/>
+            <w:tcMar/>
+          </w:tcPr>
+          <w:p>
+            <w:r>
+              <w:rPr/>
+              <w:t>Todos os artefactos que serão entregues</w:t>
+            </w:r>
+          </w:p>
+        </w:tc>
+        <w:tc>
+          <w:tcPr>
+            <w:tcW w:w="1335" w:type="dxa"/>
+            <w:tcMar/>
+          </w:tcPr>
+          <w:p>
+            <w:pPr>
+              <w:pStyle w:val="Normal"/>
+              <w:suppressLineNumbers w:val="0"/>
+              <w:bidi w:val="0"/>
+            </w:pPr>
+            <w:r>
+              <w:rPr/>
+              <w:t>Concluído</w:t>
+            </w:r>
+          </w:p>
+        </w:tc>
+        <w:tc>
+          <w:tcPr>
+            <w:tcW w:w="2492" w:type="dxa"/>
+            <w:tcMar/>
+          </w:tcPr>
+          <w:p>
+            <w:r>
+              <w:rPr/>
+              <w:t>Toda a equipa</w:t>
+            </w:r>
+          </w:p>
+        </w:tc>
+        <w:tc>
+          <w:tcPr>
+            <w:tcW w:w="1457" w:type="dxa"/>
+            <w:tcMar/>
+          </w:tcPr>
+          <w:p>
+            <w:r>
+              <w:rPr/>
+              <w:t>2</w:t>
+            </w:r>
+            <w:r>
+              <w:rPr/>
+              <w:t>5</w:t>
+            </w:r>
+            <w:r>
+              <w:rPr/>
+              <w:t>/09/2025</w:t>
+            </w:r>
+          </w:p>
+        </w:tc>
+        <w:tc>
+          <w:tcPr>
+            <w:tcW w:w="2290" w:type="dxa"/>
+            <w:tcMar/>
+          </w:tcPr>
+          <w:p>
+            <w:r>
+              <w:rPr/>
+              <w:t>Checklist</w:t>
+            </w:r>
+            <w:r>
+              <w:rPr/>
+              <w:t xml:space="preserve"> de Controlo de Artefactos</w:t>
+            </w:r>
+            <w:r>
+              <w:rPr/>
+              <w:t>.docx</w:t>
+            </w:r>
+          </w:p>
+        </w:tc>
+      </w:tr>
+      <w:tr>
+        <w:trPr>
+          <w:trHeight w:val="300"/>
+        </w:trPr>
+        <w:tc>
+          <w:tcPr>
+            <w:tcW w:w="4106" w:type="dxa"/>
+            <w:tcMar/>
+          </w:tcPr>
+          <w:p>
+            <w:pPr>
+              <w:rPr>
+                <w:b/>
+                <w:bCs/>
+                <w:color w:val="77206D" w:themeColor="accent5" w:themeShade="BF"/>
+                <w:sz w:val="20"/>
+                <w:szCs w:val="20"/>
+              </w:rPr>
+            </w:pPr>
+            <w:r>
+              <w:rPr>
+                <w:b/>
+                <w:bCs/>
+                <w:color w:val="77206D" w:themeColor="accent5" w:themeShade="BF"/>
+                <w:sz w:val="20"/>
+                <w:szCs w:val="20"/>
+              </w:rPr>
               <w:t>Atas de Reuniões</w:t>
             </w:r>
           </w:p>
@@ -1057,32 +1716,119 @@
         <w:tc>
           <w:tcPr>
             <w:tcW w:w="2268" w:type="dxa"/>
-          </w:tcPr>
-          <w:p/>
-        </w:tc>
-        <w:tc>
-          <w:tcPr>
-            <w:tcW w:w="2268" w:type="dxa"/>
-          </w:tcPr>
-          <w:p/>
-        </w:tc>
-        <w:tc>
-          <w:tcPr>
-            <w:tcW w:w="1559" w:type="dxa"/>
-          </w:tcPr>
-          <w:p/>
+            <w:tcMar/>
+          </w:tcPr>
+          <w:p>
+            <w:r>
+              <w:rPr/>
+              <w:t>Atas das reuniões tidas</w:t>
+            </w:r>
+          </w:p>
+        </w:tc>
+        <w:tc>
+          <w:tcPr>
+            <w:tcW w:w="1335" w:type="dxa"/>
+            <w:tcMar/>
+          </w:tcPr>
+          <w:p>
+            <w:pPr>
+              <w:pStyle w:val="Normal"/>
+              <w:suppressLineNumbers w:val="0"/>
+              <w:bidi w:val="0"/>
+            </w:pPr>
+            <w:r>
+              <w:rPr/>
+              <w:t>Concluído</w:t>
+            </w:r>
+          </w:p>
+        </w:tc>
+        <w:tc>
+          <w:tcPr>
+            <w:tcW w:w="2492" w:type="dxa"/>
+            <w:tcMar/>
+          </w:tcPr>
+          <w:p>
+            <w:r>
+              <w:rPr/>
+              <w:t>Sofia Vaz</w:t>
+            </w:r>
+          </w:p>
         </w:tc>
         <w:tc>
           <w:tcPr>
             <w:tcW w:w="1457" w:type="dxa"/>
-          </w:tcPr>
-          <w:p/>
+            <w:tcMar/>
+          </w:tcPr>
+          <w:p>
+            <w:r>
+              <w:rPr/>
+              <w:t>24/09/2025</w:t>
+            </w:r>
+          </w:p>
         </w:tc>
         <w:tc>
           <w:tcPr>
             <w:tcW w:w="2290" w:type="dxa"/>
-          </w:tcPr>
-          <w:p/>
+            <w:tcMar/>
+          </w:tcPr>
+          <w:p>
+            <w:r>
+              <w:rPr/>
+              <w:t>Atas de Reuni</w:t>
+            </w:r>
+            <w:r>
+              <w:rPr/>
+              <w:t>ão/</w:t>
+            </w:r>
+            <w:r>
+              <w:rPr/>
+              <w:t>Ata</w:t>
+            </w:r>
+            <w:r>
+              <w:rPr/>
+              <w:t>_</w:t>
+            </w:r>
+            <w:r>
+              <w:rPr/>
+              <w:t>Reunião</w:t>
+            </w:r>
+            <w:r>
+              <w:rPr/>
+              <w:t>-</w:t>
+            </w:r>
+            <w:r>
+              <w:rPr/>
+              <w:t xml:space="preserve"> </w:t>
+            </w:r>
+            <w:r>
+              <w:rPr/>
+              <w:t>&lt;</w:t>
+            </w:r>
+            <w:r>
+              <w:rPr/>
+              <w:t>data_reunia</w:t>
+            </w:r>
+            <w:r>
+              <w:rPr/>
+              <w:t>o</w:t>
+            </w:r>
+            <w:r>
+              <w:rPr/>
+              <w:t>&gt;</w:t>
+            </w:r>
+            <w:r>
+              <w:rPr/>
+              <w:t>.</w:t>
+            </w:r>
+            <w:r>
+              <w:rPr/>
+              <w:t>pd</w:t>
+            </w:r>
+            <w:r>
+              <w:rPr/>
+              <w:t>f</w:t>
+            </w:r>
+          </w:p>
         </w:tc>
       </w:tr>
       <w:tr>
@@ -1092,6 +1838,7 @@
         <w:tc>
           <w:tcPr>
             <w:tcW w:w="4106" w:type="dxa"/>
+            <w:tcMar/>
           </w:tcPr>
           <w:p>
             <w:pPr>
@@ -1118,31 +1865,119 @@
         <w:tc>
           <w:tcPr>
             <w:tcW w:w="2268" w:type="dxa"/>
-          </w:tcPr>
-          <w:p/>
-        </w:tc>
-        <w:tc>
-          <w:tcPr>
-            <w:tcW w:w="2268" w:type="dxa"/>
-          </w:tcPr>
-          <w:p/>
-        </w:tc>
-        <w:tc>
-          <w:tcPr>
-            <w:tcW w:w="1559" w:type="dxa"/>
-          </w:tcPr>
-          <w:p/>
+            <w:tcMar/>
+          </w:tcPr>
+          <w:p>
+            <w:r>
+              <w:rPr/>
+              <w:t>Convocatórias para as reuniões que aconteceram/acontecerão</w:t>
+            </w:r>
+          </w:p>
+        </w:tc>
+        <w:tc>
+          <w:tcPr>
+            <w:tcW w:w="1335" w:type="dxa"/>
+            <w:tcMar/>
+          </w:tcPr>
+          <w:p>
+            <w:pPr>
+              <w:pStyle w:val="Normal"/>
+              <w:suppressLineNumbers w:val="0"/>
+              <w:bidi w:val="0"/>
+            </w:pPr>
+            <w:r>
+              <w:rPr/>
+              <w:t>Concluído</w:t>
+            </w:r>
+          </w:p>
+        </w:tc>
+        <w:tc>
+          <w:tcPr>
+            <w:tcW w:w="2492" w:type="dxa"/>
+            <w:tcMar/>
+          </w:tcPr>
+          <w:p>
+            <w:r>
+              <w:rPr/>
+              <w:t>Sofia Vaz</w:t>
+            </w:r>
+          </w:p>
         </w:tc>
         <w:tc>
           <w:tcPr>
             <w:tcW w:w="1457" w:type="dxa"/>
-          </w:tcPr>
-          <w:p/>
+            <w:tcMar/>
+          </w:tcPr>
+          <w:p>
+            <w:r>
+              <w:rPr/>
+              <w:t>2</w:t>
+            </w:r>
+            <w:r>
+              <w:rPr/>
+              <w:t>4</w:t>
+            </w:r>
+            <w:r>
+              <w:rPr/>
+              <w:t>/09/2025</w:t>
+            </w:r>
+          </w:p>
         </w:tc>
         <w:tc>
           <w:tcPr>
             <w:tcW w:w="2290" w:type="dxa"/>
-          </w:tcPr>
+            <w:tcMar/>
+          </w:tcPr>
+          <w:p>
+            <w:r>
+              <w:rPr/>
+              <w:t>Convocatórias de Reunião/</w:t>
+            </w:r>
+            <w:r>
+              <w:rPr/>
+              <w:t>Convocatória_</w:t>
+            </w:r>
+            <w:r>
+              <w:rPr/>
+              <w:t>Reuni</w:t>
+            </w:r>
+            <w:r>
+              <w:rPr/>
+              <w:t>ão</w:t>
+            </w:r>
+            <w:r>
+              <w:rPr/>
+              <w:t>-</w:t>
+            </w:r>
+            <w:r>
+              <w:rPr/>
+              <w:t xml:space="preserve"> &lt;</w:t>
+            </w:r>
+            <w:r>
+              <w:rPr/>
+              <w:t>data_reu</w:t>
+            </w:r>
+            <w:r>
+              <w:rPr/>
+              <w:t>ni</w:t>
+            </w:r>
+            <w:r>
+              <w:rPr/>
+              <w:t>ao</w:t>
+            </w:r>
+            <w:r>
+              <w:rPr/>
+              <w:t>&gt;</w:t>
+            </w:r>
+            <w:r>
+              <w:rPr/>
+              <w:t>.</w:t>
+            </w:r>
+            <w:r>
+              <w:rPr/>
+              <w:t>pdf</w:t>
+            </w:r>
+          </w:p>
           <w:p/>
         </w:tc>
       </w:tr>
@@ -1153,6 +1988,7 @@
         <w:tc>
           <w:tcPr>
             <w:tcW w:w="4106" w:type="dxa"/>
+            <w:tcMar/>
           </w:tcPr>
           <w:p>
             <w:pPr>
@@ -1179,90 +2015,184 @@
         <w:tc>
           <w:tcPr>
             <w:tcW w:w="2268" w:type="dxa"/>
-          </w:tcPr>
-          <w:p/>
+            <w:tcMar/>
+          </w:tcPr>
+          <w:p>
+            <w:r>
+              <w:rPr/>
+              <w:t>Avaliação de todos os membros da equipa segundo os critérios explicados no plano projeto</w:t>
+            </w:r>
+          </w:p>
+        </w:tc>
+        <w:tc>
+          <w:tcPr>
+            <w:tcW w:w="1335" w:type="dxa"/>
+            <w:tcMar/>
+          </w:tcPr>
+          <w:p>
+            <w:pPr>
+              <w:pStyle w:val="Normal"/>
+              <w:suppressLineNumbers w:val="0"/>
+              <w:bidi w:val="0"/>
+            </w:pPr>
+            <w:r>
+              <w:rPr/>
+              <w:t>Concluído</w:t>
+            </w:r>
+          </w:p>
+        </w:tc>
+        <w:tc>
+          <w:tcPr>
+            <w:tcW w:w="2492" w:type="dxa"/>
+            <w:tcMar/>
+          </w:tcPr>
+          <w:p>
+            <w:r>
+              <w:rPr/>
+              <w:t>Toda a equipa</w:t>
+            </w:r>
+          </w:p>
+        </w:tc>
+        <w:tc>
+          <w:tcPr>
+            <w:tcW w:w="1457" w:type="dxa"/>
+            <w:tcMar/>
+          </w:tcPr>
+          <w:p>
+            <w:r>
+              <w:rPr/>
+              <w:t>2</w:t>
+            </w:r>
+            <w:r>
+              <w:rPr/>
+              <w:t>6</w:t>
+            </w:r>
+            <w:r>
+              <w:rPr/>
+              <w:t>/09/2025</w:t>
+            </w:r>
+          </w:p>
+        </w:tc>
+        <w:tc>
+          <w:tcPr>
+            <w:tcW w:w="2290" w:type="dxa"/>
+            <w:tcMar/>
+          </w:tcPr>
+          <w:p>
+            <w:r>
+              <w:rPr/>
+              <w:t>Atas de Reunião/</w:t>
+            </w:r>
+            <w:r>
+              <w:rPr/>
+              <w:t>Ata_Reuniã</w:t>
+            </w:r>
+            <w:r>
+              <w:rPr/>
+              <w:t>o-26.09.2025.pdf</w:t>
+            </w:r>
+          </w:p>
+        </w:tc>
+      </w:tr>
+      <w:tr>
+        <w:trPr>
+          <w:trHeight w:val="300"/>
+        </w:trPr>
+        <w:tc>
+          <w:tcPr>
+            <w:tcW w:w="4106" w:type="dxa"/>
+            <w:tcMar/>
+          </w:tcPr>
+          <w:p>
+            <w:pPr>
+              <w:rPr>
+                <w:b/>
+                <w:bCs/>
+                <w:color w:val="77206D" w:themeColor="accent5" w:themeShade="BF"/>
+                <w:sz w:val="20"/>
+                <w:szCs w:val="20"/>
+              </w:rPr>
+            </w:pPr>
+            <w:r>
+              <w:rPr>
+                <w:b/>
+                <w:bCs/>
+                <w:color w:val="196B24" w:themeColor="accent3"/>
+                <w:sz w:val="20"/>
+                <w:szCs w:val="20"/>
+              </w:rPr>
+              <w:t>Email homologação (PS&amp;DA)</w:t>
+            </w:r>
+          </w:p>
         </w:tc>
         <w:tc>
           <w:tcPr>
             <w:tcW w:w="2268" w:type="dxa"/>
-          </w:tcPr>
-          <w:p/>
-        </w:tc>
-        <w:tc>
-          <w:tcPr>
-            <w:tcW w:w="1559" w:type="dxa"/>
-          </w:tcPr>
-          <w:p/>
+            <w:tcMar/>
+          </w:tcPr>
+          <w:p>
+            <w:r>
+              <w:rPr/>
+              <w:t>Email onde o professor homologa o</w:t>
+            </w:r>
+            <w:r>
+              <w:rPr/>
+              <w:t xml:space="preserve"> PS, DA E CCA</w:t>
+            </w:r>
+          </w:p>
+        </w:tc>
+        <w:tc>
+          <w:tcPr>
+            <w:tcW w:w="1335" w:type="dxa"/>
+            <w:tcMar/>
+          </w:tcPr>
+          <w:p>
+            <w:pPr>
+              <w:pStyle w:val="Normal"/>
+              <w:suppressLineNumbers w:val="0"/>
+              <w:bidi w:val="0"/>
+            </w:pPr>
+            <w:r>
+              <w:rPr/>
+              <w:t>Concluído</w:t>
+            </w:r>
+          </w:p>
+        </w:tc>
+        <w:tc>
+          <w:tcPr>
+            <w:tcW w:w="2492" w:type="dxa"/>
+            <w:tcMar/>
+          </w:tcPr>
+          <w:p>
+            <w:r>
+              <w:rPr/>
+              <w:t>Toda a equipa</w:t>
+            </w:r>
+          </w:p>
         </w:tc>
         <w:tc>
           <w:tcPr>
             <w:tcW w:w="1457" w:type="dxa"/>
-          </w:tcPr>
-          <w:p/>
+            <w:tcMar/>
+          </w:tcPr>
+          <w:p>
+            <w:r>
+              <w:rPr/>
+              <w:t>25/09/2025</w:t>
+            </w:r>
+          </w:p>
         </w:tc>
         <w:tc>
           <w:tcPr>
             <w:tcW w:w="2290" w:type="dxa"/>
-          </w:tcPr>
-          <w:p/>
-        </w:tc>
-      </w:tr>
-      <w:tr>
-        <w:tc>
-          <w:tcPr>
-            <w:tcW w:w="4106" w:type="dxa"/>
-          </w:tcPr>
-          <w:p>
-            <w:pPr>
-              <w:rPr>
-                <w:b/>
-                <w:bCs/>
-                <w:color w:val="77206D" w:themeColor="accent5" w:themeShade="BF"/>
-                <w:sz w:val="20"/>
-                <w:szCs w:val="20"/>
-              </w:rPr>
-            </w:pPr>
-            <w:r>
-              <w:rPr>
-                <w:b/>
-                <w:bCs/>
-                <w:color w:val="196B24" w:themeColor="accent3"/>
-                <w:sz w:val="20"/>
-                <w:szCs w:val="20"/>
-              </w:rPr>
-              <w:t>Email homologação (PS&amp;DA)</w:t>
-            </w:r>
-          </w:p>
-        </w:tc>
-        <w:tc>
-          <w:tcPr>
-            <w:tcW w:w="2268" w:type="dxa"/>
-          </w:tcPr>
-          <w:p/>
-        </w:tc>
-        <w:tc>
-          <w:tcPr>
-            <w:tcW w:w="2268" w:type="dxa"/>
-          </w:tcPr>
-          <w:p/>
-        </w:tc>
-        <w:tc>
-          <w:tcPr>
-            <w:tcW w:w="1559" w:type="dxa"/>
-          </w:tcPr>
-          <w:p/>
-        </w:tc>
-        <w:tc>
-          <w:tcPr>
-            <w:tcW w:w="1457" w:type="dxa"/>
-          </w:tcPr>
-          <w:p/>
-        </w:tc>
-        <w:tc>
-          <w:tcPr>
-            <w:tcW w:w="2290" w:type="dxa"/>
-          </w:tcPr>
-          <w:p/>
+            <w:tcMar/>
+          </w:tcPr>
+          <w:p>
+            <w:r>
+              <w:rPr/>
+              <w:t>Email de Homologação.pdf</w:t>
+            </w:r>
+          </w:p>
         </w:tc>
       </w:tr>
     </w:tbl>
@@ -4177,7 +5107,7 @@
           <w:p>
             <w:r>
               <w:rPr>
-                <w:rFonts w:ascii="Aptos" w:eastAsia="Aptos" w:hAnsi="Aptos" w:cs="Aptos"/>
+                <w:rFonts w:ascii="Aptos" w:hAnsi="Aptos" w:eastAsia="Aptos" w:cs="Aptos"/>
                 <w:b/>
                 <w:bCs/>
                 <w:color w:val="215E99" w:themeColor="text2" w:themeTint="BF"/>
@@ -5789,7 +6719,7 @@
             </w:r>
             <w:r>
               <w:rPr>
-                <w:rFonts w:ascii="Aptos" w:eastAsia="Aptos" w:hAnsi="Aptos" w:cs="Aptos"/>
+                <w:rFonts w:ascii="Aptos" w:hAnsi="Aptos" w:eastAsia="Aptos" w:cs="Aptos"/>
                 <w:b/>
                 <w:bCs/>
                 <w:color w:val="215E99" w:themeColor="text2" w:themeTint="BF"/>
@@ -5871,7 +6801,7 @@
             </w:r>
             <w:r>
               <w:rPr>
-                <w:rFonts w:ascii="Aptos" w:eastAsia="Aptos" w:hAnsi="Aptos" w:cs="Aptos"/>
+                <w:rFonts w:ascii="Aptos" w:hAnsi="Aptos" w:eastAsia="Aptos" w:cs="Aptos"/>
                 <w:b/>
                 <w:bCs/>
                 <w:color w:val="215E99" w:themeColor="text2" w:themeTint="BF"/>
@@ -6690,7 +7620,7 @@
   <w:docDefaults>
     <w:rPrDefault>
       <w:rPr>
-        <w:rFonts w:asciiTheme="minorHAnsi" w:eastAsiaTheme="minorHAnsi" w:hAnsiTheme="minorHAnsi" w:cstheme="minorBidi"/>
+        <w:rFonts w:asciiTheme="minorHAnsi" w:hAnsiTheme="minorHAnsi" w:eastAsiaTheme="minorHAnsi" w:cstheme="minorBidi"/>
         <w:sz w:val="24"/>
         <w:szCs w:val="24"/>
         <w:lang w:val="pt-PT" w:eastAsia="en-US" w:bidi="ar-SA"/>
@@ -6705,14 +7635,14 @@
   <w:latentStyles w:defLockedState="0" w:defUIPriority="99" w:defSemiHidden="0" w:defUnhideWhenUsed="0" w:defQFormat="0" w:count="376">
     <w:lsdException w:name="Normal" w:uiPriority="0" w:qFormat="1"/>
     <w:lsdException w:name="heading 1" w:uiPriority="9" w:qFormat="1"/>
-    <w:lsdException w:name="heading 2" w:semiHidden="1" w:uiPriority="9" w:unhideWhenUsed="1" w:qFormat="1"/>
-    <w:lsdException w:name="heading 3" w:semiHidden="1" w:uiPriority="9" w:unhideWhenUsed="1" w:qFormat="1"/>
-    <w:lsdException w:name="heading 4" w:semiHidden="1" w:uiPriority="9" w:unhideWhenUsed="1" w:qFormat="1"/>
-    <w:lsdException w:name="heading 5" w:semiHidden="1" w:uiPriority="9" w:unhideWhenUsed="1" w:qFormat="1"/>
-    <w:lsdException w:name="heading 6" w:semiHidden="1" w:uiPriority="9" w:unhideWhenUsed="1" w:qFormat="1"/>
-    <w:lsdException w:name="heading 7" w:semiHidden="1" w:uiPriority="9" w:unhideWhenUsed="1" w:qFormat="1"/>
-    <w:lsdException w:name="heading 8" w:semiHidden="1" w:uiPriority="9" w:unhideWhenUsed="1" w:qFormat="1"/>
-    <w:lsdException w:name="heading 9" w:semiHidden="1" w:uiPriority="9" w:unhideWhenUsed="1" w:qFormat="1"/>
+    <w:lsdException w:name="heading 2" w:uiPriority="9" w:semiHidden="1" w:unhideWhenUsed="1" w:qFormat="1"/>
+    <w:lsdException w:name="heading 3" w:uiPriority="9" w:semiHidden="1" w:unhideWhenUsed="1" w:qFormat="1"/>
+    <w:lsdException w:name="heading 4" w:uiPriority="9" w:semiHidden="1" w:unhideWhenUsed="1" w:qFormat="1"/>
+    <w:lsdException w:name="heading 5" w:uiPriority="9" w:semiHidden="1" w:unhideWhenUsed="1" w:qFormat="1"/>
+    <w:lsdException w:name="heading 6" w:uiPriority="9" w:semiHidden="1" w:unhideWhenUsed="1" w:qFormat="1"/>
+    <w:lsdException w:name="heading 7" w:uiPriority="9" w:semiHidden="1" w:unhideWhenUsed="1" w:qFormat="1"/>
+    <w:lsdException w:name="heading 8" w:uiPriority="9" w:semiHidden="1" w:unhideWhenUsed="1" w:qFormat="1"/>
+    <w:lsdException w:name="heading 9" w:uiPriority="9" w:semiHidden="1" w:unhideWhenUsed="1" w:qFormat="1"/>
     <w:lsdException w:name="index 1" w:semiHidden="1" w:unhideWhenUsed="1"/>
     <w:lsdException w:name="index 2" w:semiHidden="1" w:unhideWhenUsed="1"/>
     <w:lsdException w:name="index 3" w:semiHidden="1" w:unhideWhenUsed="1"/>
@@ -6722,22 +7652,22 @@
     <w:lsdException w:name="index 7" w:semiHidden="1" w:unhideWhenUsed="1"/>
     <w:lsdException w:name="index 8" w:semiHidden="1" w:unhideWhenUsed="1"/>
     <w:lsdException w:name="index 9" w:semiHidden="1" w:unhideWhenUsed="1"/>
-    <w:lsdException w:name="toc 1" w:semiHidden="1" w:uiPriority="39" w:unhideWhenUsed="1"/>
-    <w:lsdException w:name="toc 2" w:semiHidden="1" w:uiPriority="39" w:unhideWhenUsed="1"/>
-    <w:lsdException w:name="toc 3" w:semiHidden="1" w:uiPriority="39" w:unhideWhenUsed="1"/>
-    <w:lsdException w:name="toc 4" w:semiHidden="1" w:uiPriority="39" w:unhideWhenUsed="1"/>
-    <w:lsdException w:name="toc 5" w:semiHidden="1" w:uiPriority="39" w:unhideWhenUsed="1"/>
-    <w:lsdException w:name="toc 6" w:semiHidden="1" w:uiPriority="39" w:unhideWhenUsed="1"/>
-    <w:lsdException w:name="toc 7" w:semiHidden="1" w:uiPriority="39" w:unhideWhenUsed="1"/>
-    <w:lsdException w:name="toc 8" w:semiHidden="1" w:uiPriority="39" w:unhideWhenUsed="1"/>
-    <w:lsdException w:name="toc 9" w:semiHidden="1" w:uiPriority="39" w:unhideWhenUsed="1"/>
+    <w:lsdException w:name="toc 1" w:uiPriority="39" w:semiHidden="1" w:unhideWhenUsed="1"/>
+    <w:lsdException w:name="toc 2" w:uiPriority="39" w:semiHidden="1" w:unhideWhenUsed="1"/>
+    <w:lsdException w:name="toc 3" w:uiPriority="39" w:semiHidden="1" w:unhideWhenUsed="1"/>
+    <w:lsdException w:name="toc 4" w:uiPriority="39" w:semiHidden="1" w:unhideWhenUsed="1"/>
+    <w:lsdException w:name="toc 5" w:uiPriority="39" w:semiHidden="1" w:unhideWhenUsed="1"/>
+    <w:lsdException w:name="toc 6" w:uiPriority="39" w:semiHidden="1" w:unhideWhenUsed="1"/>
+    <w:lsdException w:name="toc 7" w:uiPriority="39" w:semiHidden="1" w:unhideWhenUsed="1"/>
+    <w:lsdException w:name="toc 8" w:uiPriority="39" w:semiHidden="1" w:unhideWhenUsed="1"/>
+    <w:lsdException w:name="toc 9" w:uiPriority="39" w:semiHidden="1" w:unhideWhenUsed="1"/>
     <w:lsdException w:name="Normal Indent" w:semiHidden="1" w:unhideWhenUsed="1"/>
     <w:lsdException w:name="footnote text" w:semiHidden="1" w:unhideWhenUsed="1"/>
     <w:lsdException w:name="annotation text" w:semiHidden="1" w:unhideWhenUsed="1"/>
     <w:lsdException w:name="header" w:semiHidden="1" w:unhideWhenUsed="1"/>
     <w:lsdException w:name="footer" w:semiHidden="1" w:unhideWhenUsed="1"/>
     <w:lsdException w:name="index heading" w:semiHidden="1" w:unhideWhenUsed="1"/>
-    <w:lsdException w:name="caption" w:semiHidden="1" w:uiPriority="35" w:unhideWhenUsed="1" w:qFormat="1"/>
+    <w:lsdException w:name="caption" w:uiPriority="35" w:semiHidden="1" w:unhideWhenUsed="1" w:qFormat="1"/>
     <w:lsdException w:name="table of figures" w:semiHidden="1" w:unhideWhenUsed="1"/>
     <w:lsdException w:name="envelope address" w:semiHidden="1" w:unhideWhenUsed="1"/>
     <w:lsdException w:name="envelope return" w:semiHidden="1" w:unhideWhenUsed="1"/>
@@ -6768,7 +7698,7 @@
     <w:lsdException w:name="Title" w:uiPriority="10" w:qFormat="1"/>
     <w:lsdException w:name="Closing" w:semiHidden="1" w:unhideWhenUsed="1"/>
     <w:lsdException w:name="Signature" w:semiHidden="1" w:unhideWhenUsed="1"/>
-    <w:lsdException w:name="Default Paragraph Font" w:semiHidden="1" w:uiPriority="1" w:unhideWhenUsed="1"/>
+    <w:lsdException w:name="Default Paragraph Font" w:uiPriority="1" w:semiHidden="1" w:unhideWhenUsed="1"/>
     <w:lsdException w:name="Body Text" w:semiHidden="1" w:unhideWhenUsed="1"/>
     <w:lsdException w:name="Body Text Indent" w:semiHidden="1" w:unhideWhenUsed="1"/>
     <w:lsdException w:name="List Continue" w:semiHidden="1" w:unhideWhenUsed="1"/>
@@ -6968,8 +7898,8 @@
     <w:lsdException w:name="Subtle Reference" w:uiPriority="31" w:qFormat="1"/>
     <w:lsdException w:name="Intense Reference" w:uiPriority="32" w:qFormat="1"/>
     <w:lsdException w:name="Book Title" w:uiPriority="33" w:qFormat="1"/>
-    <w:lsdException w:name="Bibliography" w:semiHidden="1" w:uiPriority="37" w:unhideWhenUsed="1"/>
-    <w:lsdException w:name="TOC Heading" w:semiHidden="1" w:uiPriority="39" w:unhideWhenUsed="1" w:qFormat="1"/>
+    <w:lsdException w:name="Bibliography" w:uiPriority="37" w:semiHidden="1" w:unhideWhenUsed="1"/>
+    <w:lsdException w:name="TOC Heading" w:uiPriority="39" w:semiHidden="1" w:unhideWhenUsed="1" w:qFormat="1"/>
     <w:lsdException w:name="Plain Table 1" w:uiPriority="41"/>
     <w:lsdException w:name="Plain Table 2" w:uiPriority="42"/>
     <w:lsdException w:name="Plain Table 3" w:uiPriority="43"/>
@@ -7080,18 +8010,18 @@
     <w:lsdException w:name="Unresolved Mention" w:semiHidden="1" w:unhideWhenUsed="1"/>
     <w:lsdException w:name="Smart Link" w:semiHidden="1" w:unhideWhenUsed="1"/>
   </w:latentStyles>
-  <w:style w:type="paragraph" w:default="1" w:styleId="Normal">
+  <w:style w:type="paragraph" w:styleId="Normal" w:default="1">
     <w:name w:val="Normal"/>
     <w:qFormat/>
     <w:rsid w:val="008267BB"/>
   </w:style>
-  <w:style w:type="character" w:default="1" w:styleId="DefaultParagraphFont">
+  <w:style w:type="character" w:styleId="DefaultParagraphFont" w:default="1">
     <w:name w:val="Default Paragraph Font"/>
     <w:uiPriority w:val="1"/>
     <w:semiHidden/>
     <w:unhideWhenUsed/>
   </w:style>
-  <w:style w:type="table" w:default="1" w:styleId="TableNormal">
+  <w:style w:type="table" w:styleId="TableNormal" w:default="1">
     <w:name w:val="Normal Table"/>
     <w:uiPriority w:val="99"/>
     <w:semiHidden/>
@@ -7106,7 +8036,7 @@
       </w:tblCellMar>
     </w:tblPr>
   </w:style>
-  <w:style w:type="numbering" w:default="1" w:styleId="NoList">
+  <w:style w:type="numbering" w:styleId="NoList" w:default="1">
     <w:name w:val="No List"/>
     <w:uiPriority w:val="99"/>
     <w:semiHidden/>
@@ -7122,12 +8052,12 @@
     </w:pPr>
     <w:tblPr>
       <w:tblBorders>
-        <w:top w:val="single" w:sz="4" w:space="0" w:color="000000" w:themeColor="text1"/>
-        <w:left w:val="single" w:sz="4" w:space="0" w:color="000000" w:themeColor="text1"/>
-        <w:bottom w:val="single" w:sz="4" w:space="0" w:color="000000" w:themeColor="text1"/>
-        <w:right w:val="single" w:sz="4" w:space="0" w:color="000000" w:themeColor="text1"/>
-        <w:insideH w:val="single" w:sz="4" w:space="0" w:color="000000" w:themeColor="text1"/>
-        <w:insideV w:val="single" w:sz="4" w:space="0" w:color="000000" w:themeColor="text1"/>
+        <w:top w:val="single" w:color="000000" w:themeColor="text1" w:sz="4" w:space="0"/>
+        <w:left w:val="single" w:color="000000" w:themeColor="text1" w:sz="4" w:space="0"/>
+        <w:bottom w:val="single" w:color="000000" w:themeColor="text1" w:sz="4" w:space="0"/>
+        <w:right w:val="single" w:color="000000" w:themeColor="text1" w:sz="4" w:space="0"/>
+        <w:insideH w:val="single" w:color="000000" w:themeColor="text1" w:sz="4" w:space="0"/>
+        <w:insideV w:val="single" w:color="000000" w:themeColor="text1" w:sz="4" w:space="0"/>
       </w:tblBorders>
     </w:tblPr>
   </w:style>
@@ -7135,7 +8065,7 @@
 </file>
 
 <file path=word/theme/theme1.xml><?xml version="1.0" encoding="utf-8"?>
-<a:theme xmlns:a="http://schemas.openxmlformats.org/drawingml/2006/main" name="Office Theme">
+<a:theme xmlns:a="http://schemas.openxmlformats.org/drawingml/2006/main" xmlns:thm15="http://schemas.microsoft.com/office/thememl/2012/main" name="Office Theme">
   <a:themeElements>
     <a:clrScheme name="Office">
       <a:dk1>

</xml_diff>